<commit_message>
Fix bug in table caption not working for main part of doc. Continue work on refactoring
</commit_message>
<xml_diff>
--- a/src/paradoc/resources/template.docx
+++ b/src/paradoc/resources/template.docx
@@ -1,6 +1,6 @@
 
 <file path=word/document.xml><?xml version="1.0" encoding="utf-8"?>
-<w:document xmlns:wpc="http://schemas.microsoft.com/office/word/2010/wordprocessingCanvas" xmlns:cx="http://schemas.microsoft.com/office/drawing/2014/chartex" xmlns:cx1="http://schemas.microsoft.com/office/drawing/2015/9/8/chartex" xmlns:cx2="http://schemas.microsoft.com/office/drawing/2015/10/21/chartex" xmlns:cx3="http://schemas.microsoft.com/office/drawing/2016/5/9/chartex" xmlns:cx4="http://schemas.microsoft.com/office/drawing/2016/5/10/chartex" xmlns:cx5="http://schemas.microsoft.com/office/drawing/2016/5/11/chartex" xmlns:cx6="http://schemas.microsoft.com/office/drawing/2016/5/12/chartex" xmlns:cx7="http://schemas.microsoft.com/office/drawing/2016/5/13/chartex" xmlns:cx8="http://schemas.microsoft.com/office/drawing/2016/5/14/chartex" xmlns:mc="http://schemas.openxmlformats.org/markup-compatibility/2006" xmlns:aink="http://schemas.microsoft.com/office/drawing/2016/ink" xmlns:am3d="http://schemas.microsoft.com/office/drawing/2017/model3d" xmlns:o="urn:schemas-microsoft-com:office:office" xmlns:r="http://schemas.openxmlformats.org/officeDocument/2006/relationships" xmlns:m="http://schemas.openxmlformats.org/officeDocument/2006/math" xmlns:v="urn:schemas-microsoft-com:vml" xmlns:wp14="http://schemas.microsoft.com/office/word/2010/wordprocessingDrawing" xmlns:wp="http://schemas.openxmlformats.org/drawingml/2006/wordprocessingDrawing" xmlns:w10="urn:schemas-microsoft-com:office:word" xmlns:w="http://schemas.openxmlformats.org/wordprocessingml/2006/main" xmlns:w14="http://schemas.microsoft.com/office/word/2010/wordml" xmlns:w15="http://schemas.microsoft.com/office/word/2012/wordml" xmlns:w16cex="http://schemas.microsoft.com/office/word/2018/wordml/cex" xmlns:w16cid="http://schemas.microsoft.com/office/word/2016/wordml/cid" xmlns:w16="http://schemas.microsoft.com/office/word/2018/wordml" xmlns:w16se="http://schemas.microsoft.com/office/word/2015/wordml/symex" xmlns:wpg="http://schemas.microsoft.com/office/word/2010/wordprocessingGroup" xmlns:wpi="http://schemas.microsoft.com/office/word/2010/wordprocessingInk" xmlns:wne="http://schemas.microsoft.com/office/word/2006/wordml" xmlns:wps="http://schemas.microsoft.com/office/word/2010/wordprocessingShape" mc:Ignorable="w14 w15 w16se w16cid w16 w16cex wp14">
+<w:document xmlns:wpc="http://schemas.microsoft.com/office/word/2010/wordprocessingCanvas" xmlns:cx="http://schemas.microsoft.com/office/drawing/2014/chartex" xmlns:cx1="http://schemas.microsoft.com/office/drawing/2015/9/8/chartex" xmlns:cx2="http://schemas.microsoft.com/office/drawing/2015/10/21/chartex" xmlns:cx3="http://schemas.microsoft.com/office/drawing/2016/5/9/chartex" xmlns:cx4="http://schemas.microsoft.com/office/drawing/2016/5/10/chartex" xmlns:cx5="http://schemas.microsoft.com/office/drawing/2016/5/11/chartex" xmlns:cx6="http://schemas.microsoft.com/office/drawing/2016/5/12/chartex" xmlns:cx7="http://schemas.microsoft.com/office/drawing/2016/5/13/chartex" xmlns:cx8="http://schemas.microsoft.com/office/drawing/2016/5/14/chartex" xmlns:mc="http://schemas.openxmlformats.org/markup-compatibility/2006" xmlns:aink="http://schemas.microsoft.com/office/drawing/2016/ink" xmlns:am3d="http://schemas.microsoft.com/office/drawing/2017/model3d" xmlns:o="urn:schemas-microsoft-com:office:office" xmlns:r="http://schemas.openxmlformats.org/officeDocument/2006/relationships" xmlns:m="http://schemas.openxmlformats.org/officeDocument/2006/math" xmlns:v="urn:schemas-microsoft-com:vml" xmlns:wp14="http://schemas.microsoft.com/office/word/2010/wordprocessingDrawing" xmlns:wp="http://schemas.openxmlformats.org/drawingml/2006/wordprocessingDrawing" xmlns:w10="urn:schemas-microsoft-com:office:word" xmlns:w="http://schemas.openxmlformats.org/wordprocessingml/2006/main" xmlns:w14="http://schemas.microsoft.com/office/word/2010/wordml" xmlns:w15="http://schemas.microsoft.com/office/word/2012/wordml" xmlns:w16cex="http://schemas.microsoft.com/office/word/2018/wordml/cex" xmlns:w16cid="http://schemas.microsoft.com/office/word/2016/wordml/cid" xmlns:w16="http://schemas.microsoft.com/office/word/2018/wordml" xmlns:w16sdtdh="http://schemas.microsoft.com/office/word/2020/wordml/sdtdatahash" xmlns:w16se="http://schemas.microsoft.com/office/word/2015/wordml/symex" xmlns:wpg="http://schemas.microsoft.com/office/word/2010/wordprocessingGroup" xmlns:wpi="http://schemas.microsoft.com/office/word/2010/wordprocessingInk" xmlns:wne="http://schemas.microsoft.com/office/word/2006/wordml" xmlns:wps="http://schemas.microsoft.com/office/word/2010/wordprocessingShape" mc:Ignorable="w14 w15 w16se w16cid w16 w16cex w16sdtdh wp14">
   <w:body>
     <w:p>
       <w:pPr>
@@ -31,17 +31,53 @@
           <w:lang w:val="en-US"/>
         </w:rPr>
       </w:pPr>
-      <w:fldSimple w:instr=" TOC \o &quot;1-3&quot; \h \z \u ">
-        <w:r>
-          <w:rPr>
-            <w:b/>
-            <w:bCs/>
-            <w:noProof/>
-            <w:lang w:val="en-US"/>
-          </w:rPr>
-          <w:t>No table of contents entries found.</w:t>
-        </w:r>
-      </w:fldSimple>
+      <w:r>
+        <w:fldChar w:fldCharType="begin"/>
+      </w:r>
+      <w:r>
+        <w:instrText xml:space="preserve"> TOC \o "1-3" \h \z \u </w:instrText>
+      </w:r>
+      <w:r>
+        <w:fldChar w:fldCharType="separate"/>
+      </w:r>
+      <w:r>
+        <w:rPr>
+          <w:b/>
+          <w:bCs/>
+          <w:noProof/>
+          <w:lang w:val="en-US"/>
+        </w:rPr>
+        <w:t>No table of contents entries found.</w:t>
+      </w:r>
+      <w:r>
+        <w:rPr>
+          <w:b/>
+          <w:bCs/>
+          <w:noProof/>
+          <w:lang w:val="en-US"/>
+        </w:rPr>
+        <w:fldChar w:fldCharType="end"/>
+      </w:r>
+    </w:p>
+    <w:p>
+      <w:pPr>
+        <w:rPr>
+          <w:b/>
+          <w:bCs/>
+          <w:noProof/>
+          <w:lang w:val="en-US"/>
+        </w:rPr>
+      </w:pPr>
+    </w:p>
+    <w:p>
+      <w:pPr>
+        <w:rPr>
+          <w:b/>
+          <w:bCs/>
+          <w:noProof/>
+          <w:lang w:val="en-US"/>
+        </w:rPr>
+      </w:pPr>
     </w:p>
     <w:sectPr>
       <w:footerReference w:type="default" r:id="rId7"/>
@@ -55,7 +91,7 @@
 </file>
 
 <file path=word/endnotes.xml><?xml version="1.0" encoding="utf-8"?>
-<w:endnotes xmlns:wpc="http://schemas.microsoft.com/office/word/2010/wordprocessingCanvas" xmlns:cx="http://schemas.microsoft.com/office/drawing/2014/chartex" xmlns:cx1="http://schemas.microsoft.com/office/drawing/2015/9/8/chartex" xmlns:cx2="http://schemas.microsoft.com/office/drawing/2015/10/21/chartex" xmlns:cx3="http://schemas.microsoft.com/office/drawing/2016/5/9/chartex" xmlns:cx4="http://schemas.microsoft.com/office/drawing/2016/5/10/chartex" xmlns:cx5="http://schemas.microsoft.com/office/drawing/2016/5/11/chartex" xmlns:cx6="http://schemas.microsoft.com/office/drawing/2016/5/12/chartex" xmlns:cx7="http://schemas.microsoft.com/office/drawing/2016/5/13/chartex" xmlns:cx8="http://schemas.microsoft.com/office/drawing/2016/5/14/chartex" xmlns:mc="http://schemas.openxmlformats.org/markup-compatibility/2006" xmlns:aink="http://schemas.microsoft.com/office/drawing/2016/ink" xmlns:am3d="http://schemas.microsoft.com/office/drawing/2017/model3d" xmlns:o="urn:schemas-microsoft-com:office:office" xmlns:r="http://schemas.openxmlformats.org/officeDocument/2006/relationships" xmlns:m="http://schemas.openxmlformats.org/officeDocument/2006/math" xmlns:v="urn:schemas-microsoft-com:vml" xmlns:wp14="http://schemas.microsoft.com/office/word/2010/wordprocessingDrawing" xmlns:wp="http://schemas.openxmlformats.org/drawingml/2006/wordprocessingDrawing" xmlns:w10="urn:schemas-microsoft-com:office:word" xmlns:w="http://schemas.openxmlformats.org/wordprocessingml/2006/main" xmlns:w14="http://schemas.microsoft.com/office/word/2010/wordml" xmlns:w15="http://schemas.microsoft.com/office/word/2012/wordml" xmlns:w16cex="http://schemas.microsoft.com/office/word/2018/wordml/cex" xmlns:w16cid="http://schemas.microsoft.com/office/word/2016/wordml/cid" xmlns:w16="http://schemas.microsoft.com/office/word/2018/wordml" xmlns:w16se="http://schemas.microsoft.com/office/word/2015/wordml/symex" xmlns:wpg="http://schemas.microsoft.com/office/word/2010/wordprocessingGroup" xmlns:wpi="http://schemas.microsoft.com/office/word/2010/wordprocessingInk" xmlns:wne="http://schemas.microsoft.com/office/word/2006/wordml" xmlns:wps="http://schemas.microsoft.com/office/word/2010/wordprocessingShape" mc:Ignorable="w14 w15 w16se w16cid w16 w16cex wp14">
+<w:endnotes xmlns:wpc="http://schemas.microsoft.com/office/word/2010/wordprocessingCanvas" xmlns:cx="http://schemas.microsoft.com/office/drawing/2014/chartex" xmlns:cx1="http://schemas.microsoft.com/office/drawing/2015/9/8/chartex" xmlns:cx2="http://schemas.microsoft.com/office/drawing/2015/10/21/chartex" xmlns:cx3="http://schemas.microsoft.com/office/drawing/2016/5/9/chartex" xmlns:cx4="http://schemas.microsoft.com/office/drawing/2016/5/10/chartex" xmlns:cx5="http://schemas.microsoft.com/office/drawing/2016/5/11/chartex" xmlns:cx6="http://schemas.microsoft.com/office/drawing/2016/5/12/chartex" xmlns:cx7="http://schemas.microsoft.com/office/drawing/2016/5/13/chartex" xmlns:cx8="http://schemas.microsoft.com/office/drawing/2016/5/14/chartex" xmlns:mc="http://schemas.openxmlformats.org/markup-compatibility/2006" xmlns:aink="http://schemas.microsoft.com/office/drawing/2016/ink" xmlns:am3d="http://schemas.microsoft.com/office/drawing/2017/model3d" xmlns:o="urn:schemas-microsoft-com:office:office" xmlns:r="http://schemas.openxmlformats.org/officeDocument/2006/relationships" xmlns:m="http://schemas.openxmlformats.org/officeDocument/2006/math" xmlns:v="urn:schemas-microsoft-com:vml" xmlns:wp14="http://schemas.microsoft.com/office/word/2010/wordprocessingDrawing" xmlns:wp="http://schemas.openxmlformats.org/drawingml/2006/wordprocessingDrawing" xmlns:w10="urn:schemas-microsoft-com:office:word" xmlns:w="http://schemas.openxmlformats.org/wordprocessingml/2006/main" xmlns:w14="http://schemas.microsoft.com/office/word/2010/wordml" xmlns:w15="http://schemas.microsoft.com/office/word/2012/wordml" xmlns:w16cex="http://schemas.microsoft.com/office/word/2018/wordml/cex" xmlns:w16cid="http://schemas.microsoft.com/office/word/2016/wordml/cid" xmlns:w16="http://schemas.microsoft.com/office/word/2018/wordml" xmlns:w16sdtdh="http://schemas.microsoft.com/office/word/2020/wordml/sdtdatahash" xmlns:w16se="http://schemas.microsoft.com/office/word/2015/wordml/symex" xmlns:wpg="http://schemas.microsoft.com/office/word/2010/wordprocessingGroup" xmlns:wpi="http://schemas.microsoft.com/office/word/2010/wordprocessingInk" xmlns:wne="http://schemas.microsoft.com/office/word/2006/wordml" xmlns:wps="http://schemas.microsoft.com/office/word/2010/wordprocessingShape" mc:Ignorable="w14 w15 w16se w16cid w16 w16cex w16sdtdh wp14">
   <w:endnote w:type="separator" w:id="-1">
     <w:p>
       <w:r>
@@ -74,10 +110,10 @@
 </file>
 
 <file path=word/footer1.xml><?xml version="1.0" encoding="utf-8"?>
-<w:ftr xmlns:wpc="http://schemas.microsoft.com/office/word/2010/wordprocessingCanvas" xmlns:cx="http://schemas.microsoft.com/office/drawing/2014/chartex" xmlns:cx1="http://schemas.microsoft.com/office/drawing/2015/9/8/chartex" xmlns:cx2="http://schemas.microsoft.com/office/drawing/2015/10/21/chartex" xmlns:cx3="http://schemas.microsoft.com/office/drawing/2016/5/9/chartex" xmlns:cx4="http://schemas.microsoft.com/office/drawing/2016/5/10/chartex" xmlns:cx5="http://schemas.microsoft.com/office/drawing/2016/5/11/chartex" xmlns:cx6="http://schemas.microsoft.com/office/drawing/2016/5/12/chartex" xmlns:cx7="http://schemas.microsoft.com/office/drawing/2016/5/13/chartex" xmlns:cx8="http://schemas.microsoft.com/office/drawing/2016/5/14/chartex" xmlns:mc="http://schemas.openxmlformats.org/markup-compatibility/2006" xmlns:aink="http://schemas.microsoft.com/office/drawing/2016/ink" xmlns:am3d="http://schemas.microsoft.com/office/drawing/2017/model3d" xmlns:o="urn:schemas-microsoft-com:office:office" xmlns:r="http://schemas.openxmlformats.org/officeDocument/2006/relationships" xmlns:m="http://schemas.openxmlformats.org/officeDocument/2006/math" xmlns:v="urn:schemas-microsoft-com:vml" xmlns:wp14="http://schemas.microsoft.com/office/word/2010/wordprocessingDrawing" xmlns:wp="http://schemas.openxmlformats.org/drawingml/2006/wordprocessingDrawing" xmlns:w10="urn:schemas-microsoft-com:office:word" xmlns:w="http://schemas.openxmlformats.org/wordprocessingml/2006/main" xmlns:w14="http://schemas.microsoft.com/office/word/2010/wordml" xmlns:w15="http://schemas.microsoft.com/office/word/2012/wordml" xmlns:w16cex="http://schemas.microsoft.com/office/word/2018/wordml/cex" xmlns:w16cid="http://schemas.microsoft.com/office/word/2016/wordml/cid" xmlns:w16="http://schemas.microsoft.com/office/word/2018/wordml" xmlns:w16se="http://schemas.microsoft.com/office/word/2015/wordml/symex" xmlns:wpg="http://schemas.microsoft.com/office/word/2010/wordprocessingGroup" xmlns:wpi="http://schemas.microsoft.com/office/word/2010/wordprocessingInk" xmlns:wne="http://schemas.microsoft.com/office/word/2006/wordml" xmlns:wps="http://schemas.microsoft.com/office/word/2010/wordprocessingShape" mc:Ignorable="w14 w15 w16se w16cid w16 w16cex wp14">
+<w:ftr xmlns:wpc="http://schemas.microsoft.com/office/word/2010/wordprocessingCanvas" xmlns:cx="http://schemas.microsoft.com/office/drawing/2014/chartex" xmlns:cx1="http://schemas.microsoft.com/office/drawing/2015/9/8/chartex" xmlns:cx2="http://schemas.microsoft.com/office/drawing/2015/10/21/chartex" xmlns:cx3="http://schemas.microsoft.com/office/drawing/2016/5/9/chartex" xmlns:cx4="http://schemas.microsoft.com/office/drawing/2016/5/10/chartex" xmlns:cx5="http://schemas.microsoft.com/office/drawing/2016/5/11/chartex" xmlns:cx6="http://schemas.microsoft.com/office/drawing/2016/5/12/chartex" xmlns:cx7="http://schemas.microsoft.com/office/drawing/2016/5/13/chartex" xmlns:cx8="http://schemas.microsoft.com/office/drawing/2016/5/14/chartex" xmlns:mc="http://schemas.openxmlformats.org/markup-compatibility/2006" xmlns:aink="http://schemas.microsoft.com/office/drawing/2016/ink" xmlns:am3d="http://schemas.microsoft.com/office/drawing/2017/model3d" xmlns:o="urn:schemas-microsoft-com:office:office" xmlns:r="http://schemas.openxmlformats.org/officeDocument/2006/relationships" xmlns:m="http://schemas.openxmlformats.org/officeDocument/2006/math" xmlns:v="urn:schemas-microsoft-com:vml" xmlns:wp14="http://schemas.microsoft.com/office/word/2010/wordprocessingDrawing" xmlns:wp="http://schemas.openxmlformats.org/drawingml/2006/wordprocessingDrawing" xmlns:w10="urn:schemas-microsoft-com:office:word" xmlns:w="http://schemas.openxmlformats.org/wordprocessingml/2006/main" xmlns:w14="http://schemas.microsoft.com/office/word/2010/wordml" xmlns:w15="http://schemas.microsoft.com/office/word/2012/wordml" xmlns:w16cex="http://schemas.microsoft.com/office/word/2018/wordml/cex" xmlns:w16cid="http://schemas.microsoft.com/office/word/2016/wordml/cid" xmlns:w16="http://schemas.microsoft.com/office/word/2018/wordml" xmlns:w16sdtdh="http://schemas.microsoft.com/office/word/2020/wordml/sdtdatahash" xmlns:w16se="http://schemas.microsoft.com/office/word/2015/wordml/symex" xmlns:wpg="http://schemas.microsoft.com/office/word/2010/wordprocessingGroup" xmlns:wpi="http://schemas.microsoft.com/office/word/2010/wordprocessingInk" xmlns:wne="http://schemas.microsoft.com/office/word/2006/wordml" xmlns:wps="http://schemas.microsoft.com/office/word/2010/wordprocessingShape" mc:Ignorable="w14 w15 w16se w16cid w16 w16cex w16sdtdh wp14">
   <w:p>
     <w:pPr>
-      <w:pStyle w:val="Footer"/>
+      <w:pStyle w:val="Bunntekst"/>
     </w:pPr>
     <w:r>
       <w:rPr>
@@ -165,7 +201,6 @@
               <v:path gradientshapeok="t" o:connecttype="rect"/>
             </v:shapetype>
             <v:shape id="MSIPCMccfa4e8bb79ae574475b26c3" o:spid="_x0000_s1026" type="#_x0000_t202" alt="{&quot;HashCode&quot;:269651335,&quot;Height&quot;:841.0,&quot;Width&quot;:595.0,&quot;Placement&quot;:&quot;Footer&quot;,&quot;Index&quot;:&quot;Primary&quot;,&quot;Section&quot;:1,&quot;Top&quot;:0.0,&quot;Left&quot;:0.0}" style="position:absolute;margin-left:0;margin-top:805.15pt;width:595.65pt;height:21.5pt;z-index:251659264;visibility:visible;mso-wrap-style:square;mso-wrap-distance-left:9pt;mso-wrap-distance-top:0;mso-wrap-distance-right:9pt;mso-wrap-distance-bottom:0;mso-position-horizontal:absolute;mso-position-horizontal-relative:page;mso-position-vertical:absolute;mso-position-vertical-relative:page;v-text-anchor:bottom" o:gfxdata="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" o:allowincell="f" filled="f" stroked="f" strokeweight=".5pt">
-              <v:fill o:detectmouseclick="t"/>
               <v:textbox inset="20pt,0,,0">
                 <w:txbxContent>
                   <w:p>
@@ -198,7 +233,7 @@
 </file>
 
 <file path=word/footnotes.xml><?xml version="1.0" encoding="utf-8"?>
-<w:footnotes xmlns:wpc="http://schemas.microsoft.com/office/word/2010/wordprocessingCanvas" xmlns:cx="http://schemas.microsoft.com/office/drawing/2014/chartex" xmlns:cx1="http://schemas.microsoft.com/office/drawing/2015/9/8/chartex" xmlns:cx2="http://schemas.microsoft.com/office/drawing/2015/10/21/chartex" xmlns:cx3="http://schemas.microsoft.com/office/drawing/2016/5/9/chartex" xmlns:cx4="http://schemas.microsoft.com/office/drawing/2016/5/10/chartex" xmlns:cx5="http://schemas.microsoft.com/office/drawing/2016/5/11/chartex" xmlns:cx6="http://schemas.microsoft.com/office/drawing/2016/5/12/chartex" xmlns:cx7="http://schemas.microsoft.com/office/drawing/2016/5/13/chartex" xmlns:cx8="http://schemas.microsoft.com/office/drawing/2016/5/14/chartex" xmlns:mc="http://schemas.openxmlformats.org/markup-compatibility/2006" xmlns:aink="http://schemas.microsoft.com/office/drawing/2016/ink" xmlns:am3d="http://schemas.microsoft.com/office/drawing/2017/model3d" xmlns:o="urn:schemas-microsoft-com:office:office" xmlns:r="http://schemas.openxmlformats.org/officeDocument/2006/relationships" xmlns:m="http://schemas.openxmlformats.org/officeDocument/2006/math" xmlns:v="urn:schemas-microsoft-com:vml" xmlns:wp14="http://schemas.microsoft.com/office/word/2010/wordprocessingDrawing" xmlns:wp="http://schemas.openxmlformats.org/drawingml/2006/wordprocessingDrawing" xmlns:w10="urn:schemas-microsoft-com:office:word" xmlns:w="http://schemas.openxmlformats.org/wordprocessingml/2006/main" xmlns:w14="http://schemas.microsoft.com/office/word/2010/wordml" xmlns:w15="http://schemas.microsoft.com/office/word/2012/wordml" xmlns:w16cex="http://schemas.microsoft.com/office/word/2018/wordml/cex" xmlns:w16cid="http://schemas.microsoft.com/office/word/2016/wordml/cid" xmlns:w16="http://schemas.microsoft.com/office/word/2018/wordml" xmlns:w16se="http://schemas.microsoft.com/office/word/2015/wordml/symex" xmlns:wpg="http://schemas.microsoft.com/office/word/2010/wordprocessingGroup" xmlns:wpi="http://schemas.microsoft.com/office/word/2010/wordprocessingInk" xmlns:wne="http://schemas.microsoft.com/office/word/2006/wordml" xmlns:wps="http://schemas.microsoft.com/office/word/2010/wordprocessingShape" mc:Ignorable="w14 w15 w16se w16cid w16 w16cex wp14">
+<w:footnotes xmlns:wpc="http://schemas.microsoft.com/office/word/2010/wordprocessingCanvas" xmlns:cx="http://schemas.microsoft.com/office/drawing/2014/chartex" xmlns:cx1="http://schemas.microsoft.com/office/drawing/2015/9/8/chartex" xmlns:cx2="http://schemas.microsoft.com/office/drawing/2015/10/21/chartex" xmlns:cx3="http://schemas.microsoft.com/office/drawing/2016/5/9/chartex" xmlns:cx4="http://schemas.microsoft.com/office/drawing/2016/5/10/chartex" xmlns:cx5="http://schemas.microsoft.com/office/drawing/2016/5/11/chartex" xmlns:cx6="http://schemas.microsoft.com/office/drawing/2016/5/12/chartex" xmlns:cx7="http://schemas.microsoft.com/office/drawing/2016/5/13/chartex" xmlns:cx8="http://schemas.microsoft.com/office/drawing/2016/5/14/chartex" xmlns:mc="http://schemas.openxmlformats.org/markup-compatibility/2006" xmlns:aink="http://schemas.microsoft.com/office/drawing/2016/ink" xmlns:am3d="http://schemas.microsoft.com/office/drawing/2017/model3d" xmlns:o="urn:schemas-microsoft-com:office:office" xmlns:r="http://schemas.openxmlformats.org/officeDocument/2006/relationships" xmlns:m="http://schemas.openxmlformats.org/officeDocument/2006/math" xmlns:v="urn:schemas-microsoft-com:vml" xmlns:wp14="http://schemas.microsoft.com/office/word/2010/wordprocessingDrawing" xmlns:wp="http://schemas.openxmlformats.org/drawingml/2006/wordprocessingDrawing" xmlns:w10="urn:schemas-microsoft-com:office:word" xmlns:w="http://schemas.openxmlformats.org/wordprocessingml/2006/main" xmlns:w14="http://schemas.microsoft.com/office/word/2010/wordml" xmlns:w15="http://schemas.microsoft.com/office/word/2012/wordml" xmlns:w16cex="http://schemas.microsoft.com/office/word/2018/wordml/cex" xmlns:w16cid="http://schemas.microsoft.com/office/word/2016/wordml/cid" xmlns:w16="http://schemas.microsoft.com/office/word/2018/wordml" xmlns:w16sdtdh="http://schemas.microsoft.com/office/word/2020/wordml/sdtdatahash" xmlns:w16se="http://schemas.microsoft.com/office/word/2015/wordml/symex" xmlns:wpg="http://schemas.microsoft.com/office/word/2010/wordprocessingGroup" xmlns:wpi="http://schemas.microsoft.com/office/word/2010/wordprocessingInk" xmlns:wne="http://schemas.microsoft.com/office/word/2006/wordml" xmlns:wps="http://schemas.microsoft.com/office/word/2010/wordprocessingShape" mc:Ignorable="w14 w15 w16se w16cid w16 w16cex w16sdtdh wp14">
   <w:footnote w:type="separator" w:id="-1">
     <w:p>
       <w:r>
@@ -217,7 +252,7 @@
 </file>
 
 <file path=word/numbering.xml><?xml version="1.0" encoding="utf-8"?>
-<w:numbering xmlns:wpc="http://schemas.microsoft.com/office/word/2010/wordprocessingCanvas" xmlns:cx="http://schemas.microsoft.com/office/drawing/2014/chartex" xmlns:cx1="http://schemas.microsoft.com/office/drawing/2015/9/8/chartex" xmlns:cx2="http://schemas.microsoft.com/office/drawing/2015/10/21/chartex" xmlns:cx3="http://schemas.microsoft.com/office/drawing/2016/5/9/chartex" xmlns:cx4="http://schemas.microsoft.com/office/drawing/2016/5/10/chartex" xmlns:cx5="http://schemas.microsoft.com/office/drawing/2016/5/11/chartex" xmlns:cx6="http://schemas.microsoft.com/office/drawing/2016/5/12/chartex" xmlns:cx7="http://schemas.microsoft.com/office/drawing/2016/5/13/chartex" xmlns:cx8="http://schemas.microsoft.com/office/drawing/2016/5/14/chartex" xmlns:mc="http://schemas.openxmlformats.org/markup-compatibility/2006" xmlns:aink="http://schemas.microsoft.com/office/drawing/2016/ink" xmlns:am3d="http://schemas.microsoft.com/office/drawing/2017/model3d" xmlns:o="urn:schemas-microsoft-com:office:office" xmlns:r="http://schemas.openxmlformats.org/officeDocument/2006/relationships" xmlns:m="http://schemas.openxmlformats.org/officeDocument/2006/math" xmlns:v="urn:schemas-microsoft-com:vml" xmlns:wp14="http://schemas.microsoft.com/office/word/2010/wordprocessingDrawing" xmlns:wp="http://schemas.openxmlformats.org/drawingml/2006/wordprocessingDrawing" xmlns:w10="urn:schemas-microsoft-com:office:word" xmlns:w="http://schemas.openxmlformats.org/wordprocessingml/2006/main" xmlns:w14="http://schemas.microsoft.com/office/word/2010/wordml" xmlns:w15="http://schemas.microsoft.com/office/word/2012/wordml" xmlns:w16cex="http://schemas.microsoft.com/office/word/2018/wordml/cex" xmlns:w16cid="http://schemas.microsoft.com/office/word/2016/wordml/cid" xmlns:w16="http://schemas.microsoft.com/office/word/2018/wordml" xmlns:w16se="http://schemas.microsoft.com/office/word/2015/wordml/symex" xmlns:wpg="http://schemas.microsoft.com/office/word/2010/wordprocessingGroup" xmlns:wpi="http://schemas.microsoft.com/office/word/2010/wordprocessingInk" xmlns:wne="http://schemas.microsoft.com/office/word/2006/wordml" xmlns:wps="http://schemas.microsoft.com/office/word/2010/wordprocessingShape" mc:Ignorable="w14 w15 w16se w16cid w16 w16cex wp14">
+<w:numbering xmlns:wpc="http://schemas.microsoft.com/office/word/2010/wordprocessingCanvas" xmlns:cx="http://schemas.microsoft.com/office/drawing/2014/chartex" xmlns:cx1="http://schemas.microsoft.com/office/drawing/2015/9/8/chartex" xmlns:cx2="http://schemas.microsoft.com/office/drawing/2015/10/21/chartex" xmlns:cx3="http://schemas.microsoft.com/office/drawing/2016/5/9/chartex" xmlns:cx4="http://schemas.microsoft.com/office/drawing/2016/5/10/chartex" xmlns:cx5="http://schemas.microsoft.com/office/drawing/2016/5/11/chartex" xmlns:cx6="http://schemas.microsoft.com/office/drawing/2016/5/12/chartex" xmlns:cx7="http://schemas.microsoft.com/office/drawing/2016/5/13/chartex" xmlns:cx8="http://schemas.microsoft.com/office/drawing/2016/5/14/chartex" xmlns:mc="http://schemas.openxmlformats.org/markup-compatibility/2006" xmlns:aink="http://schemas.microsoft.com/office/drawing/2016/ink" xmlns:am3d="http://schemas.microsoft.com/office/drawing/2017/model3d" xmlns:o="urn:schemas-microsoft-com:office:office" xmlns:r="http://schemas.openxmlformats.org/officeDocument/2006/relationships" xmlns:m="http://schemas.openxmlformats.org/officeDocument/2006/math" xmlns:v="urn:schemas-microsoft-com:vml" xmlns:wp14="http://schemas.microsoft.com/office/word/2010/wordprocessingDrawing" xmlns:wp="http://schemas.openxmlformats.org/drawingml/2006/wordprocessingDrawing" xmlns:w10="urn:schemas-microsoft-com:office:word" xmlns:w="http://schemas.openxmlformats.org/wordprocessingml/2006/main" xmlns:w14="http://schemas.microsoft.com/office/word/2010/wordml" xmlns:w15="http://schemas.microsoft.com/office/word/2012/wordml" xmlns:w16cex="http://schemas.microsoft.com/office/word/2018/wordml/cex" xmlns:w16cid="http://schemas.microsoft.com/office/word/2016/wordml/cid" xmlns:w16="http://schemas.microsoft.com/office/word/2018/wordml" xmlns:w16sdtdh="http://schemas.microsoft.com/office/word/2020/wordml/sdtdatahash" xmlns:w16se="http://schemas.microsoft.com/office/word/2015/wordml/symex" xmlns:wpg="http://schemas.microsoft.com/office/word/2010/wordprocessingGroup" xmlns:wpi="http://schemas.microsoft.com/office/word/2010/wordprocessingInk" xmlns:wne="http://schemas.microsoft.com/office/word/2006/wordml" xmlns:wps="http://schemas.microsoft.com/office/word/2010/wordprocessingShape" mc:Ignorable="w14 w15 w16se w16cid w16 w16cex w16sdtdh wp14">
   <w:abstractNum w:abstractNumId="0" w15:restartNumberingAfterBreak="0">
     <w:nsid w:val="0BD641B0"/>
     <w:multiLevelType w:val="hybridMultilevel"/>
@@ -945,7 +980,7 @@
     <w:lvl w:ilvl="0">
       <w:start w:val="1"/>
       <w:numFmt w:val="decimal"/>
-      <w:pStyle w:val="Heading1"/>
+      <w:pStyle w:val="Overskrift1"/>
       <w:lvlText w:val="%1"/>
       <w:lvlJc w:val="left"/>
       <w:pPr>
@@ -961,7 +996,7 @@
     <w:lvl w:ilvl="1">
       <w:start w:val="1"/>
       <w:numFmt w:val="decimal"/>
-      <w:pStyle w:val="Heading2"/>
+      <w:pStyle w:val="Overskrift2"/>
       <w:lvlText w:val="%1.%2"/>
       <w:lvlJc w:val="left"/>
       <w:pPr>
@@ -977,7 +1012,7 @@
     <w:lvl w:ilvl="2">
       <w:start w:val="1"/>
       <w:numFmt w:val="decimal"/>
-      <w:pStyle w:val="Heading3"/>
+      <w:pStyle w:val="Overskrift3"/>
       <w:lvlText w:val="%1.%2.%3"/>
       <w:lvlJc w:val="left"/>
       <w:pPr>
@@ -993,7 +1028,7 @@
     <w:lvl w:ilvl="3">
       <w:start w:val="1"/>
       <w:numFmt w:val="decimal"/>
-      <w:pStyle w:val="Heading4"/>
+      <w:pStyle w:val="Overskrift4"/>
       <w:lvlText w:val="%1.%2.%3.%4"/>
       <w:lvlJc w:val="left"/>
       <w:pPr>
@@ -1009,7 +1044,7 @@
     <w:lvl w:ilvl="4">
       <w:start w:val="1"/>
       <w:numFmt w:val="decimal"/>
-      <w:pStyle w:val="Heading5"/>
+      <w:pStyle w:val="Overskrift5"/>
       <w:lvlText w:val="%1.%2.%3.%4.%5"/>
       <w:lvlJc w:val="left"/>
       <w:pPr>
@@ -1025,7 +1060,7 @@
     <w:lvl w:ilvl="5">
       <w:start w:val="1"/>
       <w:numFmt w:val="decimal"/>
-      <w:pStyle w:val="Heading6"/>
+      <w:pStyle w:val="Overskrift6"/>
       <w:lvlText w:val="%1.%2.%3.%4.%5.%6"/>
       <w:lvlJc w:val="left"/>
       <w:pPr>
@@ -1041,7 +1076,7 @@
     <w:lvl w:ilvl="6">
       <w:start w:val="1"/>
       <w:numFmt w:val="decimal"/>
-      <w:pStyle w:val="Heading7"/>
+      <w:pStyle w:val="Overskrift7"/>
       <w:lvlText w:val="%1.%2.%3.%4.%5.%6.%7"/>
       <w:lvlJc w:val="left"/>
       <w:pPr>
@@ -1057,7 +1092,7 @@
     <w:lvl w:ilvl="7">
       <w:start w:val="1"/>
       <w:numFmt w:val="decimal"/>
-      <w:pStyle w:val="Heading8"/>
+      <w:pStyle w:val="Overskrift8"/>
       <w:lvlText w:val="%1.%2.%3.%4.%5.%6.%7.%8"/>
       <w:lvlJc w:val="left"/>
       <w:pPr>
@@ -1073,7 +1108,7 @@
     <w:lvl w:ilvl="8">
       <w:start w:val="1"/>
       <w:numFmt w:val="decimal"/>
-      <w:pStyle w:val="Heading9"/>
+      <w:pStyle w:val="Overskrift9"/>
       <w:lvlText w:val="%1.%2.%3.%4.%5.%6.%7.%8.%9"/>
       <w:lvlJc w:val="left"/>
       <w:pPr>
@@ -1236,7 +1271,7 @@
     <w:lvl w:ilvl="2">
       <w:start w:val="1"/>
       <w:numFmt w:val="decimal"/>
-      <w:pStyle w:val="AppendixX11"/>
+      <w:pStyle w:val="AppendixX2"/>
       <w:lvlText w:val="%1.%2.%3"/>
       <w:lvlJc w:val="left"/>
       <w:pPr>
@@ -1253,7 +1288,7 @@
       <w:start w:val="1"/>
       <w:numFmt w:val="decimal"/>
       <w:lvlRestart w:val="0"/>
-      <w:pStyle w:val="AppendixX111"/>
+      <w:pStyle w:val="AppendixX3"/>
       <w:lvlText w:val="%1.%2.%3.%4"/>
       <w:lvlJc w:val="left"/>
       <w:pPr>
@@ -1560,7 +1595,7 @@
 </file>
 
 <file path=word/styles.xml><?xml version="1.0" encoding="utf-8"?>
-<w:styles xmlns:mc="http://schemas.openxmlformats.org/markup-compatibility/2006" xmlns:r="http://schemas.openxmlformats.org/officeDocument/2006/relationships" xmlns:w="http://schemas.openxmlformats.org/wordprocessingml/2006/main" xmlns:w14="http://schemas.microsoft.com/office/word/2010/wordml" xmlns:w15="http://schemas.microsoft.com/office/word/2012/wordml" xmlns:w16cex="http://schemas.microsoft.com/office/word/2018/wordml/cex" xmlns:w16cid="http://schemas.microsoft.com/office/word/2016/wordml/cid" xmlns:w16="http://schemas.microsoft.com/office/word/2018/wordml" xmlns:w16se="http://schemas.microsoft.com/office/word/2015/wordml/symex" mc:Ignorable="w14 w15 w16se w16cid w16 w16cex">
+<w:styles xmlns:mc="http://schemas.openxmlformats.org/markup-compatibility/2006" xmlns:r="http://schemas.openxmlformats.org/officeDocument/2006/relationships" xmlns:w="http://schemas.openxmlformats.org/wordprocessingml/2006/main" xmlns:w14="http://schemas.microsoft.com/office/word/2010/wordml" xmlns:w15="http://schemas.microsoft.com/office/word/2012/wordml" xmlns:w16cex="http://schemas.microsoft.com/office/word/2018/wordml/cex" xmlns:w16cid="http://schemas.microsoft.com/office/word/2016/wordml/cid" xmlns:w16="http://schemas.microsoft.com/office/word/2018/wordml" xmlns:w16sdtdh="http://schemas.microsoft.com/office/word/2020/wordml/sdtdatahash" xmlns:w16se="http://schemas.microsoft.com/office/word/2015/wordml/symex" mc:Ignorable="w14 w15 w16se w16cid w16 w16cex w16sdtdh">
   <w:docDefaults>
     <w:rPrDefault>
       <w:rPr>
@@ -1670,6 +1705,7 @@
     <w:lsdException w:name="HTML Sample" w:semiHidden="1" w:unhideWhenUsed="1"/>
     <w:lsdException w:name="HTML Typewriter" w:semiHidden="1" w:unhideWhenUsed="1"/>
     <w:lsdException w:name="HTML Variable" w:semiHidden="1" w:unhideWhenUsed="1"/>
+    <w:lsdException w:name="Normal Table" w:semiHidden="1" w:unhideWhenUsed="1"/>
     <w:lsdException w:name="annotation subject" w:semiHidden="1" w:unhideWhenUsed="1"/>
     <w:lsdException w:name="No List" w:semiHidden="1" w:uiPriority="99" w:unhideWhenUsed="1"/>
     <w:lsdException w:name="Outline List 1" w:semiHidden="1" w:unhideWhenUsed="1"/>
@@ -1712,8 +1748,11 @@
     <w:lsdException w:name="Table Contemporary" w:semiHidden="1" w:unhideWhenUsed="1"/>
     <w:lsdException w:name="Table Elegant" w:semiHidden="1" w:unhideWhenUsed="1"/>
     <w:lsdException w:name="Table Professional" w:semiHidden="1" w:unhideWhenUsed="1"/>
+    <w:lsdException w:name="Table Subtle 1" w:semiHidden="1" w:unhideWhenUsed="1"/>
     <w:lsdException w:name="Table Subtle 2" w:semiHidden="1" w:unhideWhenUsed="1"/>
     <w:lsdException w:name="Table Web 1" w:semiHidden="1" w:unhideWhenUsed="1"/>
+    <w:lsdException w:name="Table Web 2" w:semiHidden="1" w:unhideWhenUsed="1"/>
+    <w:lsdException w:name="Table Web 3" w:semiHidden="1" w:unhideWhenUsed="1"/>
     <w:lsdException w:name="Balloon Text" w:semiHidden="1" w:uiPriority="99" w:unhideWhenUsed="1"/>
     <w:lsdException w:name="Table Theme" w:semiHidden="1" w:unhideWhenUsed="1"/>
     <w:lsdException w:name="Placeholder Text" w:semiHidden="1" w:uiPriority="99"/>
@@ -1946,12 +1985,12 @@
       <w:lang w:eastAsia="en-US"/>
     </w:rPr>
   </w:style>
-  <w:style w:type="paragraph" w:styleId="Heading1">
+  <w:style w:type="paragraph" w:styleId="Overskrift1">
     <w:name w:val="heading 1"/>
-    <w:aliases w:val="X.,headmain"/>
+    <w:aliases w:val="Heading 1,X.,headmain"/>
     <w:basedOn w:val="Normal"/>
-    <w:next w:val="NormalIndent"/>
-    <w:link w:val="Heading1Char"/>
+    <w:next w:val="Vanliginnrykk"/>
+    <w:link w:val="Overskrift1Tegn"/>
     <w:qFormat/>
     <w:rsid w:val="002772DB"/>
     <w:pPr>
@@ -1972,12 +2011,12 @@
       <w:sz w:val="28"/>
     </w:rPr>
   </w:style>
-  <w:style w:type="paragraph" w:styleId="Heading2">
+  <w:style w:type="paragraph" w:styleId="Overskrift2">
     <w:name w:val="heading 2"/>
-    <w:aliases w:val="Heading2DBM,X.X,Heading1,Heading2DBM1,al2,_Heading 2"/>
+    <w:aliases w:val="Heading 2"/>
     <w:basedOn w:val="Normal"/>
-    <w:next w:val="NormalIndent"/>
-    <w:link w:val="Heading2Char"/>
+    <w:next w:val="Vanliginnrykk"/>
+    <w:link w:val="Overskrift2Tegn"/>
     <w:qFormat/>
     <w:rsid w:val="002772DB"/>
     <w:pPr>
@@ -2000,12 +2039,12 @@
       <w:sz w:val="24"/>
     </w:rPr>
   </w:style>
-  <w:style w:type="paragraph" w:styleId="Heading3">
+  <w:style w:type="paragraph" w:styleId="Overskrift3">
     <w:name w:val="heading 3"/>
     <w:aliases w:val="Heading 3DBM,Heading 3DBM1,Section,X.X.X,DNV-H3"/>
     <w:basedOn w:val="Normal"/>
-    <w:next w:val="NormalIndent"/>
-    <w:link w:val="Heading3Char"/>
+    <w:next w:val="Vanliginnrykk"/>
+    <w:link w:val="Overskrift3Tegn"/>
     <w:qFormat/>
     <w:rsid w:val="002772DB"/>
     <w:pPr>
@@ -2025,12 +2064,12 @@
       <w:b/>
     </w:rPr>
   </w:style>
-  <w:style w:type="paragraph" w:styleId="Heading4">
+  <w:style w:type="paragraph" w:styleId="Overskrift4">
     <w:name w:val="heading 4"/>
     <w:aliases w:val="Heading 4DBM"/>
     <w:basedOn w:val="Normal"/>
-    <w:next w:val="NormalIndent"/>
-    <w:link w:val="Heading4Char"/>
+    <w:next w:val="Vanliginnrykk"/>
+    <w:link w:val="Overskrift4Tegn"/>
     <w:qFormat/>
     <w:pPr>
       <w:keepNext/>
@@ -2050,11 +2089,11 @@
       <w:b/>
     </w:rPr>
   </w:style>
-  <w:style w:type="paragraph" w:styleId="Heading5">
+  <w:style w:type="paragraph" w:styleId="Overskrift5">
     <w:name w:val="heading 5"/>
     <w:basedOn w:val="Normal"/>
-    <w:next w:val="NormalIndent"/>
-    <w:link w:val="Heading5Char"/>
+    <w:next w:val="Vanliginnrykk"/>
+    <w:link w:val="Overskrift5Tegn"/>
     <w:qFormat/>
     <w:pPr>
       <w:keepNext/>
@@ -2074,11 +2113,11 @@
       <w:i/>
     </w:rPr>
   </w:style>
-  <w:style w:type="paragraph" w:styleId="Heading6">
+  <w:style w:type="paragraph" w:styleId="Overskrift6">
     <w:name w:val="heading 6"/>
     <w:basedOn w:val="Normal"/>
-    <w:next w:val="NormalIndent"/>
-    <w:link w:val="Heading6Char"/>
+    <w:next w:val="Vanliginnrykk"/>
+    <w:link w:val="Overskrift6Tegn"/>
     <w:qFormat/>
     <w:pPr>
       <w:numPr>
@@ -2093,11 +2132,11 @@
       <w:u w:val="single"/>
     </w:rPr>
   </w:style>
-  <w:style w:type="paragraph" w:styleId="Heading7">
+  <w:style w:type="paragraph" w:styleId="Overskrift7">
     <w:name w:val="heading 7"/>
     <w:basedOn w:val="Normal"/>
-    <w:next w:val="NormalIndent"/>
-    <w:link w:val="Heading7Char"/>
+    <w:next w:val="Vanliginnrykk"/>
+    <w:link w:val="Overskrift7Tegn"/>
     <w:qFormat/>
     <w:pPr>
       <w:numPr>
@@ -2112,11 +2151,11 @@
       <w:sz w:val="20"/>
     </w:rPr>
   </w:style>
-  <w:style w:type="paragraph" w:styleId="Heading8">
+  <w:style w:type="paragraph" w:styleId="Overskrift8">
     <w:name w:val="heading 8"/>
     <w:basedOn w:val="Normal"/>
-    <w:next w:val="NormalIndent"/>
-    <w:link w:val="Heading8Char"/>
+    <w:next w:val="Vanliginnrykk"/>
+    <w:link w:val="Overskrift8Tegn"/>
     <w:qFormat/>
     <w:pPr>
       <w:numPr>
@@ -2131,11 +2170,11 @@
       <w:sz w:val="20"/>
     </w:rPr>
   </w:style>
-  <w:style w:type="paragraph" w:styleId="Heading9">
+  <w:style w:type="paragraph" w:styleId="Overskrift9">
     <w:name w:val="heading 9"/>
     <w:basedOn w:val="Normal"/>
-    <w:next w:val="NormalIndent"/>
-    <w:link w:val="Heading9Char"/>
+    <w:next w:val="Vanliginnrykk"/>
+    <w:link w:val="Overskrift9Tegn"/>
     <w:qFormat/>
     <w:pPr>
       <w:numPr>
@@ -2150,13 +2189,13 @@
       <w:sz w:val="20"/>
     </w:rPr>
   </w:style>
-  <w:style w:type="character" w:default="1" w:styleId="DefaultParagraphFont">
+  <w:style w:type="character" w:default="1" w:styleId="Standardskriftforavsnitt">
     <w:name w:val="Default Paragraph Font"/>
     <w:uiPriority w:val="1"/>
     <w:semiHidden/>
     <w:unhideWhenUsed/>
   </w:style>
-  <w:style w:type="table" w:default="1" w:styleId="TableNormal">
+  <w:style w:type="table" w:default="1" w:styleId="Vanligtabell">
     <w:name w:val="Normal Table"/>
     <w:uiPriority w:val="99"/>
     <w:semiHidden/>
@@ -2171,17 +2210,17 @@
       </w:tblCellMar>
     </w:tblPr>
   </w:style>
-  <w:style w:type="numbering" w:default="1" w:styleId="NoList">
+  <w:style w:type="numbering" w:default="1" w:styleId="Ingenliste">
     <w:name w:val="No List"/>
     <w:uiPriority w:val="99"/>
     <w:semiHidden/>
     <w:unhideWhenUsed/>
   </w:style>
-  <w:style w:type="paragraph" w:styleId="NormalIndent">
+  <w:style w:type="paragraph" w:styleId="Vanliginnrykk">
     <w:name w:val="Normal Indent"/>
-    <w:aliases w:val="Indent normal,Normal Indent 2,Indent normal Char Char Char,Normal Indent Char1,Indent normal Char,Normal Indent Char2 Char,Normal Indent Char Char1 Char,Normal Indent Char1 Char Char Char,Indent normal Char Char Char Char,Normal Inden Char"/>
+    <w:aliases w:val="Indent normal,Normal Indent 2,Indent normal Char Char Char,Normal Indent Char1,Indent normal Char,Normal Indent Char2 Char,Normal Indent Char Char1 Char,Normal Indent Char1 Char Char Char,Indent normal Char Char Char Char"/>
     <w:basedOn w:val="Normal"/>
-    <w:link w:val="NormalIndentChar"/>
+    <w:link w:val="VanliginnrykkTegn"/>
     <w:qFormat/>
     <w:pPr>
       <w:tabs>
@@ -2194,11 +2233,11 @@
       <w:snapToGrid w:val="0"/>
     </w:rPr>
   </w:style>
-  <w:style w:type="character" w:customStyle="1" w:styleId="NormalIndentChar">
-    <w:name w:val="Normal Indent Char"/>
-    <w:aliases w:val="Indent normal Char1,Normal Indent 2 Char,Indent normal Char Char Char Char1,Normal Indent Char1 Char,Indent normal Char Char,Normal Indent Char2 Char Char,Normal Indent Char Char1 Char Char,Normal Indent Char1 Char Char Char Char"/>
-    <w:basedOn w:val="DefaultParagraphFont"/>
-    <w:link w:val="NormalIndent"/>
+  <w:style w:type="character" w:customStyle="1" w:styleId="VanliginnrykkTegn">
+    <w:name w:val="Vanlig innrykk Tegn"/>
+    <w:aliases w:val="Indent normal Tegn,Normal Indent 2 Tegn,Indent normal Char Char Char Tegn,Normal Indent Char1 Tegn,Indent normal Char Tegn,Normal Indent Char2 Char Tegn,Normal Indent Char Char1 Char Tegn,Normal Indent Char1 Char Char Char Tegn"/>
+    <w:basedOn w:val="Standardskriftforavsnitt"/>
+    <w:link w:val="Vanliginnrykk"/>
     <w:rsid w:val="002B6C1B"/>
     <w:rPr>
       <w:rFonts w:ascii="Arial" w:hAnsi="Arial"/>
@@ -2207,11 +2246,11 @@
       <w:lang w:eastAsia="en-US"/>
     </w:rPr>
   </w:style>
-  <w:style w:type="character" w:customStyle="1" w:styleId="Heading1Char">
-    <w:name w:val="Heading 1 Char"/>
-    <w:aliases w:val="X. Char,headmain Char"/>
-    <w:basedOn w:val="DefaultParagraphFont"/>
-    <w:link w:val="Heading1"/>
+  <w:style w:type="character" w:customStyle="1" w:styleId="Overskrift1Tegn">
+    <w:name w:val="Overskrift 1 Tegn"/>
+    <w:aliases w:val="Heading 1 Tegn,X. Tegn,headmain Tegn"/>
+    <w:basedOn w:val="Standardskriftforavsnitt"/>
+    <w:link w:val="Overskrift1"/>
     <w:locked/>
     <w:rsid w:val="00A85550"/>
     <w:rPr>
@@ -2222,11 +2261,11 @@
       <w:lang w:eastAsia="en-US"/>
     </w:rPr>
   </w:style>
-  <w:style w:type="character" w:customStyle="1" w:styleId="Heading2Char">
-    <w:name w:val="Heading 2 Char"/>
-    <w:aliases w:val="Heading2DBM Char,X.X Char,Heading1 Char,Heading2DBM1 Char,al2 Char,_Heading 2 Char"/>
-    <w:basedOn w:val="DefaultParagraphFont"/>
-    <w:link w:val="Heading2"/>
+  <w:style w:type="character" w:customStyle="1" w:styleId="Overskrift2Tegn">
+    <w:name w:val="Overskrift 2 Tegn"/>
+    <w:aliases w:val="Heading 2 Tegn"/>
+    <w:basedOn w:val="Standardskriftforavsnitt"/>
+    <w:link w:val="Overskrift2"/>
     <w:locked/>
     <w:rsid w:val="0084550E"/>
     <w:rPr>
@@ -2237,11 +2276,11 @@
       <w:lang w:eastAsia="en-US"/>
     </w:rPr>
   </w:style>
-  <w:style w:type="character" w:customStyle="1" w:styleId="Heading3Char">
-    <w:name w:val="Heading 3 Char"/>
-    <w:aliases w:val="Heading 3DBM Char,Heading 3DBM1 Char,Section Char,X.X.X Char,DNV-H3 Char"/>
-    <w:basedOn w:val="DefaultParagraphFont"/>
-    <w:link w:val="Heading3"/>
+  <w:style w:type="character" w:customStyle="1" w:styleId="Overskrift3Tegn">
+    <w:name w:val="Overskrift 3 Tegn"/>
+    <w:aliases w:val="Heading 3DBM Tegn,Heading 3DBM1 Tegn,Section Tegn,X.X.X Tegn,DNV-H3 Tegn"/>
+    <w:basedOn w:val="Standardskriftforavsnitt"/>
+    <w:link w:val="Overskrift3"/>
     <w:locked/>
     <w:rsid w:val="0084550E"/>
     <w:rPr>
@@ -2251,11 +2290,11 @@
       <w:lang w:eastAsia="en-US"/>
     </w:rPr>
   </w:style>
-  <w:style w:type="character" w:customStyle="1" w:styleId="Heading4Char">
-    <w:name w:val="Heading 4 Char"/>
-    <w:aliases w:val="Heading 4DBM Char"/>
-    <w:basedOn w:val="DefaultParagraphFont"/>
-    <w:link w:val="Heading4"/>
+  <w:style w:type="character" w:customStyle="1" w:styleId="Overskrift4Tegn">
+    <w:name w:val="Overskrift 4 Tegn"/>
+    <w:aliases w:val="Heading 4DBM Tegn"/>
+    <w:basedOn w:val="Standardskriftforavsnitt"/>
+    <w:link w:val="Overskrift4"/>
     <w:locked/>
     <w:rsid w:val="0084550E"/>
     <w:rPr>
@@ -2265,10 +2304,10 @@
       <w:lang w:eastAsia="en-US"/>
     </w:rPr>
   </w:style>
-  <w:style w:type="character" w:customStyle="1" w:styleId="Heading5Char">
-    <w:name w:val="Heading 5 Char"/>
-    <w:basedOn w:val="DefaultParagraphFont"/>
-    <w:link w:val="Heading5"/>
+  <w:style w:type="character" w:customStyle="1" w:styleId="Overskrift5Tegn">
+    <w:name w:val="Overskrift 5 Tegn"/>
+    <w:basedOn w:val="Standardskriftforavsnitt"/>
+    <w:link w:val="Overskrift5"/>
     <w:locked/>
     <w:rsid w:val="0084550E"/>
     <w:rPr>
@@ -2278,10 +2317,10 @@
       <w:lang w:eastAsia="en-US"/>
     </w:rPr>
   </w:style>
-  <w:style w:type="character" w:customStyle="1" w:styleId="Heading6Char">
-    <w:name w:val="Heading 6 Char"/>
-    <w:basedOn w:val="DefaultParagraphFont"/>
-    <w:link w:val="Heading6"/>
+  <w:style w:type="character" w:customStyle="1" w:styleId="Overskrift6Tegn">
+    <w:name w:val="Overskrift 6 Tegn"/>
+    <w:basedOn w:val="Standardskriftforavsnitt"/>
+    <w:link w:val="Overskrift6"/>
     <w:locked/>
     <w:rsid w:val="0084550E"/>
     <w:rPr>
@@ -2289,10 +2328,10 @@
       <w:lang w:eastAsia="en-US"/>
     </w:rPr>
   </w:style>
-  <w:style w:type="character" w:customStyle="1" w:styleId="Heading7Char">
-    <w:name w:val="Heading 7 Char"/>
-    <w:basedOn w:val="DefaultParagraphFont"/>
-    <w:link w:val="Heading7"/>
+  <w:style w:type="character" w:customStyle="1" w:styleId="Overskrift7Tegn">
+    <w:name w:val="Overskrift 7 Tegn"/>
+    <w:basedOn w:val="Standardskriftforavsnitt"/>
+    <w:link w:val="Overskrift7"/>
     <w:locked/>
     <w:rsid w:val="0084550E"/>
     <w:rPr>
@@ -2300,10 +2339,10 @@
       <w:lang w:eastAsia="en-US"/>
     </w:rPr>
   </w:style>
-  <w:style w:type="character" w:customStyle="1" w:styleId="Heading8Char">
-    <w:name w:val="Heading 8 Char"/>
-    <w:basedOn w:val="DefaultParagraphFont"/>
-    <w:link w:val="Heading8"/>
+  <w:style w:type="character" w:customStyle="1" w:styleId="Overskrift8Tegn">
+    <w:name w:val="Overskrift 8 Tegn"/>
+    <w:basedOn w:val="Standardskriftforavsnitt"/>
+    <w:link w:val="Overskrift8"/>
     <w:locked/>
     <w:rsid w:val="0084550E"/>
     <w:rPr>
@@ -2311,10 +2350,10 @@
       <w:lang w:eastAsia="en-US"/>
     </w:rPr>
   </w:style>
-  <w:style w:type="character" w:customStyle="1" w:styleId="Heading9Char">
-    <w:name w:val="Heading 9 Char"/>
-    <w:basedOn w:val="DefaultParagraphFont"/>
-    <w:link w:val="Heading9"/>
+  <w:style w:type="character" w:customStyle="1" w:styleId="Overskrift9Tegn">
+    <w:name w:val="Overskrift 9 Tegn"/>
+    <w:basedOn w:val="Standardskriftforavsnitt"/>
+    <w:link w:val="Overskrift9"/>
     <w:locked/>
     <w:rsid w:val="0084550E"/>
     <w:rPr>
@@ -2322,7 +2361,7 @@
       <w:lang w:eastAsia="en-US"/>
     </w:rPr>
   </w:style>
-  <w:style w:type="paragraph" w:styleId="TOC3">
+  <w:style w:type="paragraph" w:styleId="INNH3">
     <w:name w:val="toc 3"/>
     <w:basedOn w:val="Normal"/>
     <w:next w:val="Normal"/>
@@ -2341,7 +2380,7 @@
       <w:sz w:val="20"/>
     </w:rPr>
   </w:style>
-  <w:style w:type="paragraph" w:styleId="TOC2">
+  <w:style w:type="paragraph" w:styleId="INNH2">
     <w:name w:val="toc 2"/>
     <w:basedOn w:val="Normal"/>
     <w:next w:val="Normal"/>
@@ -2359,7 +2398,7 @@
       <w:rFonts w:ascii="Helvetica" w:hAnsi="Helvetica"/>
     </w:rPr>
   </w:style>
-  <w:style w:type="paragraph" w:styleId="TOC1">
+  <w:style w:type="paragraph" w:styleId="INNH1">
     <w:name w:val="toc 1"/>
     <w:basedOn w:val="Normal"/>
     <w:next w:val="Normal"/>
@@ -2380,10 +2419,10 @@
       <w:sz w:val="24"/>
     </w:rPr>
   </w:style>
-  <w:style w:type="paragraph" w:styleId="Header">
+  <w:style w:type="paragraph" w:styleId="Topptekst">
     <w:name w:val="header"/>
     <w:basedOn w:val="Normal"/>
-    <w:link w:val="HeaderChar"/>
+    <w:link w:val="TopptekstTegn"/>
     <w:uiPriority w:val="99"/>
     <w:pPr>
       <w:tabs>
@@ -2392,10 +2431,10 @@
       </w:tabs>
     </w:pPr>
   </w:style>
-  <w:style w:type="character" w:customStyle="1" w:styleId="HeaderChar">
-    <w:name w:val="Header Char"/>
-    <w:basedOn w:val="DefaultParagraphFont"/>
-    <w:link w:val="Header"/>
+  <w:style w:type="character" w:customStyle="1" w:styleId="TopptekstTegn">
+    <w:name w:val="Topptekst Tegn"/>
+    <w:basedOn w:val="Standardskriftforavsnitt"/>
+    <w:link w:val="Topptekst"/>
     <w:uiPriority w:val="99"/>
     <w:locked/>
     <w:rsid w:val="0084550E"/>
@@ -2405,10 +2444,10 @@
       <w:lang w:eastAsia="en-US"/>
     </w:rPr>
   </w:style>
-  <w:style w:type="paragraph" w:styleId="Footer">
+  <w:style w:type="paragraph" w:styleId="Bunntekst">
     <w:name w:val="footer"/>
     <w:basedOn w:val="Normal"/>
-    <w:link w:val="FooterChar"/>
+    <w:link w:val="BunntekstTegn"/>
     <w:uiPriority w:val="99"/>
     <w:pPr>
       <w:tabs>
@@ -2417,10 +2456,10 @@
       </w:tabs>
     </w:pPr>
   </w:style>
-  <w:style w:type="character" w:customStyle="1" w:styleId="FooterChar">
-    <w:name w:val="Footer Char"/>
-    <w:basedOn w:val="DefaultParagraphFont"/>
-    <w:link w:val="Footer"/>
+  <w:style w:type="character" w:customStyle="1" w:styleId="BunntekstTegn">
+    <w:name w:val="Bunntekst Tegn"/>
+    <w:basedOn w:val="Standardskriftforavsnitt"/>
+    <w:link w:val="Bunntekst"/>
     <w:uiPriority w:val="99"/>
     <w:locked/>
     <w:rsid w:val="0084550E"/>
@@ -2473,10 +2512,10 @@
       <w:sz w:val="28"/>
     </w:rPr>
   </w:style>
-  <w:style w:type="paragraph" w:styleId="Title">
+  <w:style w:type="paragraph" w:styleId="Tittel">
     <w:name w:val="Title"/>
     <w:basedOn w:val="Normal"/>
-    <w:link w:val="TitleChar"/>
+    <w:link w:val="TittelTegn"/>
     <w:uiPriority w:val="10"/>
     <w:qFormat/>
     <w:pPr>
@@ -2488,10 +2527,10 @@
       <w:sz w:val="28"/>
     </w:rPr>
   </w:style>
-  <w:style w:type="character" w:customStyle="1" w:styleId="TitleChar">
-    <w:name w:val="Title Char"/>
-    <w:basedOn w:val="DefaultParagraphFont"/>
-    <w:link w:val="Title"/>
+  <w:style w:type="character" w:customStyle="1" w:styleId="TittelTegn">
+    <w:name w:val="Tittel Tegn"/>
+    <w:basedOn w:val="Standardskriftforavsnitt"/>
+    <w:link w:val="Tittel"/>
     <w:uiPriority w:val="10"/>
     <w:locked/>
     <w:rsid w:val="0084550E"/>
@@ -2554,7 +2593,7 @@
       <w:lang w:val="nb-NO"/>
     </w:rPr>
   </w:style>
-  <w:style w:type="paragraph" w:styleId="TOC4">
+  <w:style w:type="paragraph" w:styleId="INNH4">
     <w:name w:val="toc 4"/>
     <w:basedOn w:val="Normal"/>
     <w:next w:val="Normal"/>
@@ -2567,7 +2606,7 @@
       <w:ind w:left="660"/>
     </w:pPr>
   </w:style>
-  <w:style w:type="paragraph" w:styleId="TOC5">
+  <w:style w:type="paragraph" w:styleId="INNH5">
     <w:name w:val="toc 5"/>
     <w:basedOn w:val="Normal"/>
     <w:next w:val="Normal"/>
@@ -2580,7 +2619,7 @@
       <w:ind w:left="880"/>
     </w:pPr>
   </w:style>
-  <w:style w:type="paragraph" w:styleId="TOC6">
+  <w:style w:type="paragraph" w:styleId="INNH6">
     <w:name w:val="toc 6"/>
     <w:basedOn w:val="Normal"/>
     <w:next w:val="Normal"/>
@@ -2593,7 +2632,7 @@
       <w:ind w:left="1100"/>
     </w:pPr>
   </w:style>
-  <w:style w:type="paragraph" w:styleId="TOC7">
+  <w:style w:type="paragraph" w:styleId="INNH7">
     <w:name w:val="toc 7"/>
     <w:basedOn w:val="Normal"/>
     <w:next w:val="Normal"/>
@@ -2606,7 +2645,7 @@
       <w:ind w:left="1320"/>
     </w:pPr>
   </w:style>
-  <w:style w:type="paragraph" w:styleId="TOC8">
+  <w:style w:type="paragraph" w:styleId="INNH8">
     <w:name w:val="toc 8"/>
     <w:basedOn w:val="Normal"/>
     <w:next w:val="Normal"/>
@@ -2619,7 +2658,7 @@
       <w:ind w:left="1540"/>
     </w:pPr>
   </w:style>
-  <w:style w:type="paragraph" w:styleId="TOC9">
+  <w:style w:type="paragraph" w:styleId="INNH9">
     <w:name w:val="toc 9"/>
     <w:basedOn w:val="Normal"/>
     <w:next w:val="Normal"/>
@@ -2642,17 +2681,17 @@
       <w:sz w:val="32"/>
     </w:rPr>
   </w:style>
-  <w:style w:type="character" w:styleId="PageNumber">
+  <w:style w:type="character" w:styleId="Sidetall">
     <w:name w:val="page number"/>
-    <w:basedOn w:val="DefaultParagraphFont"/>
+    <w:basedOn w:val="Standardskriftforavsnitt"/>
     <w:uiPriority w:val="99"/>
   </w:style>
-  <w:style w:type="paragraph" w:styleId="Caption">
+  <w:style w:type="paragraph" w:styleId="Bildetekst">
     <w:name w:val="caption"/>
     <w:aliases w:val="Char1 Char"/>
     <w:basedOn w:val="Normal"/>
     <w:next w:val="Normal"/>
-    <w:link w:val="CaptionChar"/>
+    <w:link w:val="BildetekstTegn"/>
     <w:qFormat/>
     <w:pPr>
       <w:keepLines/>
@@ -2664,10 +2703,10 @@
       <w:i/>
     </w:rPr>
   </w:style>
-  <w:style w:type="character" w:customStyle="1" w:styleId="CaptionChar">
-    <w:name w:val="Caption Char"/>
-    <w:aliases w:val="Char1 Char Char"/>
-    <w:link w:val="Caption"/>
+  <w:style w:type="character" w:customStyle="1" w:styleId="BildetekstTegn">
+    <w:name w:val="Bildetekst Tegn"/>
+    <w:aliases w:val="Char1 Char Tegn"/>
+    <w:link w:val="Bildetekst"/>
     <w:locked/>
     <w:rsid w:val="00A85550"/>
     <w:rPr>
@@ -2677,10 +2716,10 @@
       <w:lang w:eastAsia="en-US"/>
     </w:rPr>
   </w:style>
-  <w:style w:type="paragraph" w:styleId="DocumentMap">
+  <w:style w:type="paragraph" w:styleId="Dokumentkart">
     <w:name w:val="Document Map"/>
     <w:basedOn w:val="Normal"/>
-    <w:link w:val="DocumentMapChar"/>
+    <w:link w:val="DokumentkartTegn"/>
     <w:uiPriority w:val="99"/>
     <w:semiHidden/>
     <w:pPr>
@@ -2690,10 +2729,10 @@
       <w:rFonts w:ascii="Tahoma" w:hAnsi="Tahoma"/>
     </w:rPr>
   </w:style>
-  <w:style w:type="character" w:customStyle="1" w:styleId="DocumentMapChar">
-    <w:name w:val="Document Map Char"/>
-    <w:basedOn w:val="DefaultParagraphFont"/>
-    <w:link w:val="DocumentMap"/>
+  <w:style w:type="character" w:customStyle="1" w:styleId="DokumentkartTegn">
+    <w:name w:val="Dokumentkart Tegn"/>
+    <w:basedOn w:val="Standardskriftforavsnitt"/>
+    <w:link w:val="Dokumentkart"/>
     <w:uiPriority w:val="99"/>
     <w:semiHidden/>
     <w:locked/>
@@ -2705,17 +2744,17 @@
       <w:lang w:eastAsia="en-US"/>
     </w:rPr>
   </w:style>
-  <w:style w:type="paragraph" w:styleId="NoteHeading">
+  <w:style w:type="paragraph" w:styleId="Notatoverskrift">
     <w:name w:val="Note Heading"/>
     <w:basedOn w:val="Normal"/>
     <w:next w:val="Normal"/>
-    <w:link w:val="NoteHeadingChar"/>
+    <w:link w:val="NotatoverskriftTegn"/>
     <w:uiPriority w:val="99"/>
   </w:style>
-  <w:style w:type="character" w:customStyle="1" w:styleId="NoteHeadingChar">
-    <w:name w:val="Note Heading Char"/>
-    <w:basedOn w:val="DefaultParagraphFont"/>
-    <w:link w:val="NoteHeading"/>
+  <w:style w:type="character" w:customStyle="1" w:styleId="NotatoverskriftTegn">
+    <w:name w:val="Notatoverskrift Tegn"/>
+    <w:basedOn w:val="Standardskriftforavsnitt"/>
+    <w:link w:val="Notatoverskrift"/>
     <w:uiPriority w:val="99"/>
     <w:locked/>
     <w:rsid w:val="0084550E"/>
@@ -2745,7 +2784,7 @@
   </w:style>
   <w:style w:type="paragraph" w:customStyle="1" w:styleId="Tabletext">
     <w:name w:val="Table text"/>
-    <w:basedOn w:val="NormalIndent"/>
+    <w:basedOn w:val="Vanliginnrykk"/>
     <w:rsid w:val="00020EC8"/>
     <w:pPr>
       <w:tabs>
@@ -2790,10 +2829,10 @@
       <w:lang w:val="en-US"/>
     </w:rPr>
   </w:style>
-  <w:style w:type="paragraph" w:styleId="BodyText">
+  <w:style w:type="paragraph" w:styleId="Brdtekst">
     <w:name w:val="Body Text"/>
     <w:basedOn w:val="Normal"/>
-    <w:link w:val="BodyTextChar"/>
+    <w:link w:val="BrdtekstTegn"/>
     <w:uiPriority w:val="99"/>
     <w:rPr>
       <w:rFonts w:ascii="Times New Roman" w:hAnsi="Times New Roman"/>
@@ -2804,10 +2843,10 @@
       <w:lang w:val="nb-NO"/>
     </w:rPr>
   </w:style>
-  <w:style w:type="character" w:customStyle="1" w:styleId="BodyTextChar">
-    <w:name w:val="Body Text Char"/>
-    <w:basedOn w:val="DefaultParagraphFont"/>
-    <w:link w:val="BodyText"/>
+  <w:style w:type="character" w:customStyle="1" w:styleId="BrdtekstTegn">
+    <w:name w:val="Brødtekst Tegn"/>
+    <w:basedOn w:val="Standardskriftforavsnitt"/>
+    <w:link w:val="Brdtekst"/>
     <w:uiPriority w:val="99"/>
     <w:locked/>
     <w:rsid w:val="0084550E"/>
@@ -2819,7 +2858,7 @@
       <w:lang w:val="nb-NO" w:eastAsia="en-US"/>
     </w:rPr>
   </w:style>
-  <w:style w:type="character" w:styleId="Hyperlink">
+  <w:style w:type="character" w:styleId="Hyperkobling">
     <w:name w:val="Hyperlink"/>
     <w:uiPriority w:val="99"/>
     <w:rPr>
@@ -2829,7 +2868,7 @@
   </w:style>
   <w:style w:type="table" w:customStyle="1" w:styleId="Vetcoreporttables">
     <w:name w:val="Vetco report tables"/>
-    <w:basedOn w:val="TableList2"/>
+    <w:basedOn w:val="Tabelliste2"/>
     <w:rsid w:val="00020EC8"/>
     <w:rPr>
       <w:sz w:val="18"/>
@@ -2925,9 +2964,9 @@
       </w:tcPr>
     </w:tblStylePr>
   </w:style>
-  <w:style w:type="table" w:styleId="TableList2">
+  <w:style w:type="table" w:styleId="Tabelliste2">
     <w:name w:val="Table List 2"/>
-    <w:basedOn w:val="TableNormal"/>
+    <w:basedOn w:val="Vanligtabell"/>
     <w:uiPriority w:val="99"/>
     <w:rsid w:val="00A05FBE"/>
     <w:tblPr>
@@ -3009,7 +3048,7 @@
       <w:bCs w:val="0"/>
     </w:rPr>
   </w:style>
-  <w:style w:type="character" w:styleId="Strong">
+  <w:style w:type="character" w:styleId="Sterk">
     <w:name w:val="Strong"/>
     <w:uiPriority w:val="22"/>
     <w:qFormat/>
@@ -3029,7 +3068,7 @@
   </w:style>
   <w:style w:type="paragraph" w:customStyle="1" w:styleId="Figurecaption">
     <w:name w:val="Figure caption"/>
-    <w:basedOn w:val="Caption"/>
+    <w:basedOn w:val="Bildetekst"/>
     <w:rsid w:val="00020EC8"/>
     <w:pPr>
       <w:spacing w:before="120" w:after="240"/>
@@ -3041,8 +3080,8 @@
   </w:style>
   <w:style w:type="paragraph" w:customStyle="1" w:styleId="Equation">
     <w:name w:val="Equation"/>
-    <w:basedOn w:val="NormalIndent"/>
-    <w:next w:val="NormalIndent"/>
+    <w:basedOn w:val="Vanliginnrykk"/>
+    <w:next w:val="Vanliginnrykk"/>
     <w:rsid w:val="00020EC8"/>
     <w:pPr>
       <w:tabs>
@@ -3058,7 +3097,7 @@
   </w:style>
   <w:style w:type="paragraph" w:customStyle="1" w:styleId="Reference">
     <w:name w:val="Reference"/>
-    <w:basedOn w:val="NormalIndent"/>
+    <w:basedOn w:val="Vanliginnrykk"/>
     <w:rsid w:val="003C2979"/>
     <w:pPr>
       <w:numPr>
@@ -3074,7 +3113,7 @@
   </w:style>
   <w:style w:type="paragraph" w:customStyle="1" w:styleId="Tablecaption">
     <w:name w:val="Table caption"/>
-    <w:basedOn w:val="Caption"/>
+    <w:basedOn w:val="Bildetekst"/>
     <w:rsid w:val="00020EC8"/>
     <w:pPr>
       <w:keepNext/>
@@ -3086,10 +3125,10 @@
       <w:sz w:val="18"/>
     </w:rPr>
   </w:style>
-  <w:style w:type="paragraph" w:styleId="BalloonText">
+  <w:style w:type="paragraph" w:styleId="Bobletekst">
     <w:name w:val="Balloon Text"/>
     <w:basedOn w:val="Normal"/>
-    <w:link w:val="BalloonTextChar"/>
+    <w:link w:val="BobletekstTegn"/>
     <w:uiPriority w:val="99"/>
     <w:rsid w:val="00BB438C"/>
     <w:rPr>
@@ -3098,10 +3137,10 @@
       <w:szCs w:val="16"/>
     </w:rPr>
   </w:style>
-  <w:style w:type="character" w:customStyle="1" w:styleId="BalloonTextChar">
-    <w:name w:val="Balloon Text Char"/>
-    <w:basedOn w:val="DefaultParagraphFont"/>
-    <w:link w:val="BalloonText"/>
+  <w:style w:type="character" w:customStyle="1" w:styleId="BobletekstTegn">
+    <w:name w:val="Bobletekst Tegn"/>
+    <w:basedOn w:val="Standardskriftforavsnitt"/>
+    <w:link w:val="Bobletekst"/>
     <w:uiPriority w:val="99"/>
     <w:rsid w:val="00BB438C"/>
     <w:rPr>
@@ -3111,9 +3150,9 @@
       <w:lang w:eastAsia="en-US"/>
     </w:rPr>
   </w:style>
-  <w:style w:type="character" w:styleId="PlaceholderText">
+  <w:style w:type="character" w:styleId="Plassholdertekst">
     <w:name w:val="Placeholder Text"/>
-    <w:basedOn w:val="DefaultParagraphFont"/>
+    <w:basedOn w:val="Standardskriftforavsnitt"/>
     <w:uiPriority w:val="99"/>
     <w:semiHidden/>
     <w:rsid w:val="00BB438C"/>
@@ -3132,9 +3171,9 @@
       <w:lang w:val="en-GB" w:eastAsia="en-US" w:bidi="ar-SA"/>
     </w:rPr>
   </w:style>
-  <w:style w:type="paragraph" w:styleId="ListParagraph">
+  <w:style w:type="paragraph" w:styleId="Listeavsnitt">
     <w:name w:val="List Paragraph"/>
-    <w:basedOn w:val="NormalIndent"/>
+    <w:basedOn w:val="Vanliginnrykk"/>
     <w:uiPriority w:val="34"/>
     <w:qFormat/>
     <w:rsid w:val="002F400B"/>
@@ -3143,9 +3182,9 @@
       <w:contextualSpacing/>
     </w:pPr>
   </w:style>
-  <w:style w:type="table" w:styleId="TableGrid">
+  <w:style w:type="table" w:styleId="Tabellrutenett">
     <w:name w:val="Table Grid"/>
-    <w:basedOn w:val="TableNormal"/>
+    <w:basedOn w:val="Vanligtabell"/>
     <w:rsid w:val="0084550E"/>
     <w:tblPr>
       <w:tblBorders>
@@ -3160,7 +3199,7 @@
   </w:style>
   <w:style w:type="paragraph" w:customStyle="1" w:styleId="StyleCaptionBoldNotItalicLeft">
     <w:name w:val="Style Caption + Bold Not Italic Left"/>
-    <w:basedOn w:val="Caption"/>
+    <w:basedOn w:val="Bildetekst"/>
     <w:link w:val="StyleCaptionBoldNotItalicLeftChar"/>
     <w:rsid w:val="0084550E"/>
     <w:pPr>
@@ -3215,9 +3254,9 @@
       <w:lang w:val="en-US"/>
     </w:rPr>
   </w:style>
-  <w:style w:type="paragraph" w:styleId="NoSpacing">
+  <w:style w:type="paragraph" w:styleId="Ingenmellomrom">
     <w:name w:val="No Spacing"/>
-    <w:link w:val="NoSpacingChar"/>
+    <w:link w:val="IngenmellomromTegn"/>
     <w:uiPriority w:val="1"/>
     <w:qFormat/>
     <w:rsid w:val="000227B9"/>
@@ -3228,10 +3267,10 @@
       <w:lang w:val="en-US" w:eastAsia="en-US"/>
     </w:rPr>
   </w:style>
-  <w:style w:type="character" w:customStyle="1" w:styleId="NoSpacingChar">
-    <w:name w:val="No Spacing Char"/>
-    <w:basedOn w:val="DefaultParagraphFont"/>
-    <w:link w:val="NoSpacing"/>
+  <w:style w:type="character" w:customStyle="1" w:styleId="IngenmellomromTegn">
+    <w:name w:val="Ingen mellomrom Tegn"/>
+    <w:basedOn w:val="Standardskriftforavsnitt"/>
+    <w:link w:val="Ingenmellomrom"/>
     <w:uiPriority w:val="1"/>
     <w:rsid w:val="000227B9"/>
     <w:rPr>
@@ -3243,8 +3282,8 @@
   </w:style>
   <w:style w:type="paragraph" w:customStyle="1" w:styleId="Appendix">
     <w:name w:val="Appendix"/>
-    <w:basedOn w:val="Heading1"/>
-    <w:next w:val="NormalIndent"/>
+    <w:basedOn w:val="Overskrift1"/>
+    <w:next w:val="Vanliginnrykk"/>
     <w:autoRedefine/>
     <w:qFormat/>
     <w:rsid w:val="00CE70C2"/>
@@ -3263,8 +3302,8 @@
   </w:style>
   <w:style w:type="paragraph" w:customStyle="1" w:styleId="AppendixX1">
     <w:name w:val="Appendix X.1"/>
-    <w:basedOn w:val="Heading2"/>
-    <w:next w:val="NormalIndent"/>
+    <w:basedOn w:val="Overskrift2"/>
+    <w:next w:val="Vanliginnrykk"/>
     <w:qFormat/>
     <w:rsid w:val="00CE70C2"/>
     <w:pPr>
@@ -3276,10 +3315,10 @@
       </w:tabs>
     </w:pPr>
   </w:style>
-  <w:style w:type="paragraph" w:customStyle="1" w:styleId="AppendixX11">
-    <w:name w:val="Appendix X.1.1"/>
-    <w:basedOn w:val="Heading3"/>
-    <w:next w:val="NormalIndent"/>
+  <w:style w:type="paragraph" w:customStyle="1" w:styleId="AppendixX2">
+    <w:name w:val="Appendix X.2"/>
+    <w:basedOn w:val="Overskrift3"/>
+    <w:next w:val="Vanliginnrykk"/>
     <w:qFormat/>
     <w:rsid w:val="00CE70C2"/>
     <w:pPr>
@@ -3294,10 +3333,10 @@
       <w:sz w:val="24"/>
     </w:rPr>
   </w:style>
-  <w:style w:type="paragraph" w:customStyle="1" w:styleId="AppendixX111">
-    <w:name w:val="Appendix X.1.1.1"/>
-    <w:basedOn w:val="Heading4"/>
-    <w:next w:val="NormalIndent"/>
+  <w:style w:type="paragraph" w:customStyle="1" w:styleId="AppendixX3">
+    <w:name w:val="Appendix X.3"/>
+    <w:basedOn w:val="Overskrift4"/>
+    <w:next w:val="Vanliginnrykk"/>
     <w:qFormat/>
     <w:rsid w:val="00215A21"/>
     <w:pPr>
@@ -3330,9 +3369,9 @@
       <w:lang w:val="cs-CZ" w:eastAsia="zh-CN" w:bidi="hi-IN"/>
     </w:rPr>
   </w:style>
-  <w:style w:type="character" w:styleId="FollowedHyperlink">
+  <w:style w:type="character" w:styleId="Fulgthyperkobling">
     <w:name w:val="FollowedHyperlink"/>
-    <w:basedOn w:val="DefaultParagraphFont"/>
+    <w:basedOn w:val="Standardskriftforavsnitt"/>
     <w:semiHidden/>
     <w:unhideWhenUsed/>
     <w:rsid w:val="005E65E1"/>
@@ -3341,9 +3380,9 @@
       <w:u w:val="single"/>
     </w:rPr>
   </w:style>
-  <w:style w:type="paragraph" w:styleId="TOCHeading">
+  <w:style w:type="paragraph" w:styleId="Overskriftforinnholdsfortegnelse">
     <w:name w:val="TOC Heading"/>
-    <w:basedOn w:val="Heading1"/>
+    <w:basedOn w:val="Overskrift1"/>
     <w:next w:val="Normal"/>
     <w:uiPriority w:val="39"/>
     <w:unhideWhenUsed/>
@@ -3370,9 +3409,9 @@
       <w:lang w:val="en-US"/>
     </w:rPr>
   </w:style>
-  <w:style w:type="table" w:styleId="LightShading">
+  <w:style w:type="table" w:styleId="Lysskyggelegging">
     <w:name w:val="Light Shading"/>
-    <w:basedOn w:val="TableNormal"/>
+    <w:basedOn w:val="Vanligtabell"/>
     <w:uiPriority w:val="60"/>
     <w:rsid w:val="00A10C4B"/>
     <w:rPr>
@@ -3468,9 +3507,9 @@
       </w:tcPr>
     </w:tblStylePr>
   </w:style>
-  <w:style w:type="table" w:styleId="GridTable1Light">
+  <w:style w:type="table" w:styleId="Rutenettabell1lys">
     <w:name w:val="Grid Table 1 Light"/>
-    <w:basedOn w:val="TableNormal"/>
+    <w:basedOn w:val="Vanligtabell"/>
     <w:uiPriority w:val="46"/>
     <w:rsid w:val="001241EF"/>
     <w:tblPr>

</xml_diff>

<commit_message>
further work on making doc production more stable
</commit_message>
<xml_diff>
--- a/src/paradoc/resources/template.docx
+++ b/src/paradoc/resources/template.docx
@@ -1,6 +1,6 @@
 
 <file path=word/document.xml><?xml version="1.0" encoding="utf-8"?>
-<w:document xmlns:wpc="http://schemas.microsoft.com/office/word/2010/wordprocessingCanvas" xmlns:cx="http://schemas.microsoft.com/office/drawing/2014/chartex" xmlns:cx1="http://schemas.microsoft.com/office/drawing/2015/9/8/chartex" xmlns:cx2="http://schemas.microsoft.com/office/drawing/2015/10/21/chartex" xmlns:cx3="http://schemas.microsoft.com/office/drawing/2016/5/9/chartex" xmlns:cx4="http://schemas.microsoft.com/office/drawing/2016/5/10/chartex" xmlns:cx5="http://schemas.microsoft.com/office/drawing/2016/5/11/chartex" xmlns:cx6="http://schemas.microsoft.com/office/drawing/2016/5/12/chartex" xmlns:cx7="http://schemas.microsoft.com/office/drawing/2016/5/13/chartex" xmlns:cx8="http://schemas.microsoft.com/office/drawing/2016/5/14/chartex" xmlns:mc="http://schemas.openxmlformats.org/markup-compatibility/2006" xmlns:aink="http://schemas.microsoft.com/office/drawing/2016/ink" xmlns:am3d="http://schemas.microsoft.com/office/drawing/2017/model3d" xmlns:o="urn:schemas-microsoft-com:office:office" xmlns:r="http://schemas.openxmlformats.org/officeDocument/2006/relationships" xmlns:m="http://schemas.openxmlformats.org/officeDocument/2006/math" xmlns:v="urn:schemas-microsoft-com:vml" xmlns:wp14="http://schemas.microsoft.com/office/word/2010/wordprocessingDrawing" xmlns:wp="http://schemas.openxmlformats.org/drawingml/2006/wordprocessingDrawing" xmlns:w10="urn:schemas-microsoft-com:office:word" xmlns:w="http://schemas.openxmlformats.org/wordprocessingml/2006/main" xmlns:w14="http://schemas.microsoft.com/office/word/2010/wordml" xmlns:w15="http://schemas.microsoft.com/office/word/2012/wordml" xmlns:w16cex="http://schemas.microsoft.com/office/word/2018/wordml/cex" xmlns:w16cid="http://schemas.microsoft.com/office/word/2016/wordml/cid" xmlns:w16="http://schemas.microsoft.com/office/word/2018/wordml" xmlns:w16sdtdh="http://schemas.microsoft.com/office/word/2020/wordml/sdtdatahash" xmlns:w16se="http://schemas.microsoft.com/office/word/2015/wordml/symex" xmlns:wpg="http://schemas.microsoft.com/office/word/2010/wordprocessingGroup" xmlns:wpi="http://schemas.microsoft.com/office/word/2010/wordprocessingInk" xmlns:wne="http://schemas.microsoft.com/office/word/2006/wordml" xmlns:wps="http://schemas.microsoft.com/office/word/2010/wordprocessingShape" mc:Ignorable="w14 w15 w16se w16cid w16 w16cex w16sdtdh wp14">
+<w:document xmlns:wpc="http://schemas.microsoft.com/office/word/2010/wordprocessingCanvas" xmlns:cx="http://schemas.microsoft.com/office/drawing/2014/chartex" xmlns:cx1="http://schemas.microsoft.com/office/drawing/2015/9/8/chartex" xmlns:cx2="http://schemas.microsoft.com/office/drawing/2015/10/21/chartex" xmlns:cx3="http://schemas.microsoft.com/office/drawing/2016/5/9/chartex" xmlns:cx4="http://schemas.microsoft.com/office/drawing/2016/5/10/chartex" xmlns:cx5="http://schemas.microsoft.com/office/drawing/2016/5/11/chartex" xmlns:cx6="http://schemas.microsoft.com/office/drawing/2016/5/12/chartex" xmlns:cx7="http://schemas.microsoft.com/office/drawing/2016/5/13/chartex" xmlns:cx8="http://schemas.microsoft.com/office/drawing/2016/5/14/chartex" xmlns:mc="http://schemas.openxmlformats.org/markup-compatibility/2006" xmlns:aink="http://schemas.microsoft.com/office/drawing/2016/ink" xmlns:am3d="http://schemas.microsoft.com/office/drawing/2017/model3d" xmlns:o="urn:schemas-microsoft-com:office:office" xmlns:r="http://schemas.openxmlformats.org/officeDocument/2006/relationships" xmlns:m="http://schemas.openxmlformats.org/officeDocument/2006/math" xmlns:v="urn:schemas-microsoft-com:vml" xmlns:wp14="http://schemas.microsoft.com/office/word/2010/wordprocessingDrawing" xmlns:wp="http://schemas.openxmlformats.org/drawingml/2006/wordprocessingDrawing" xmlns:w10="urn:schemas-microsoft-com:office:word" xmlns:w="http://schemas.openxmlformats.org/wordprocessingml/2006/main" xmlns:w14="http://schemas.microsoft.com/office/word/2010/wordml" xmlns:w15="http://schemas.microsoft.com/office/word/2012/wordml" xmlns:w16cex="http://schemas.microsoft.com/office/word/2018/wordml/cex" xmlns:w16cid="http://schemas.microsoft.com/office/word/2016/wordml/cid" xmlns:w16="http://schemas.microsoft.com/office/word/2018/wordml" xmlns:w16se="http://schemas.microsoft.com/office/word/2015/wordml/symex" xmlns:wpg="http://schemas.microsoft.com/office/word/2010/wordprocessingGroup" xmlns:wpi="http://schemas.microsoft.com/office/word/2010/wordprocessingInk" xmlns:wne="http://schemas.microsoft.com/office/word/2006/wordml" xmlns:wps="http://schemas.microsoft.com/office/word/2010/wordprocessingShape" mc:Ignorable="w14 w15 w16se w16cid w16 w16cex wp14">
   <w:body>
     <w:p>
       <w:pPr>
@@ -31,15 +31,37 @@
           <w:lang w:val="en-US"/>
         </w:rPr>
       </w:pPr>
-      <w:r>
-        <w:fldChar w:fldCharType="begin"/>
-      </w:r>
-      <w:r>
-        <w:instrText xml:space="preserve"> TOC \o "1-3" \h \z \u </w:instrText>
-      </w:r>
-      <w:r>
-        <w:fldChar w:fldCharType="separate"/>
-      </w:r>
+      <w:fldSimple w:instr=" TOC \o &quot;1-3&quot; \h \z \u ">
+        <w:r>
+          <w:rPr>
+            <w:b/>
+            <w:bCs/>
+            <w:noProof/>
+            <w:lang w:val="en-US"/>
+          </w:rPr>
+          <w:t>No table of contents entries found.</w:t>
+        </w:r>
+      </w:fldSimple>
+    </w:p>
+    <w:p>
+      <w:pPr>
+        <w:rPr>
+          <w:b/>
+          <w:bCs/>
+          <w:noProof/>
+          <w:lang w:val="en-US"/>
+        </w:rPr>
+      </w:pPr>
+    </w:p>
+    <w:p>
+      <w:pPr>
+        <w:rPr>
+          <w:b/>
+          <w:bCs/>
+          <w:noProof/>
+          <w:lang w:val="en-US"/>
+        </w:rPr>
+      </w:pPr>
       <w:r>
         <w:rPr>
           <w:b/>
@@ -47,27 +69,8 @@
           <w:noProof/>
           <w:lang w:val="en-US"/>
         </w:rPr>
-        <w:t>No table of contents entries found.</w:t>
+        <w:br w:type="page"/>
       </w:r>
-      <w:r>
-        <w:rPr>
-          <w:b/>
-          <w:bCs/>
-          <w:noProof/>
-          <w:lang w:val="en-US"/>
-        </w:rPr>
-        <w:fldChar w:fldCharType="end"/>
-      </w:r>
-    </w:p>
-    <w:p>
-      <w:pPr>
-        <w:rPr>
-          <w:b/>
-          <w:bCs/>
-          <w:noProof/>
-          <w:lang w:val="en-US"/>
-        </w:rPr>
-      </w:pPr>
     </w:p>
     <w:p>
       <w:pPr>
@@ -91,7 +94,7 @@
 </file>
 
 <file path=word/endnotes.xml><?xml version="1.0" encoding="utf-8"?>
-<w:endnotes xmlns:wpc="http://schemas.microsoft.com/office/word/2010/wordprocessingCanvas" xmlns:cx="http://schemas.microsoft.com/office/drawing/2014/chartex" xmlns:cx1="http://schemas.microsoft.com/office/drawing/2015/9/8/chartex" xmlns:cx2="http://schemas.microsoft.com/office/drawing/2015/10/21/chartex" xmlns:cx3="http://schemas.microsoft.com/office/drawing/2016/5/9/chartex" xmlns:cx4="http://schemas.microsoft.com/office/drawing/2016/5/10/chartex" xmlns:cx5="http://schemas.microsoft.com/office/drawing/2016/5/11/chartex" xmlns:cx6="http://schemas.microsoft.com/office/drawing/2016/5/12/chartex" xmlns:cx7="http://schemas.microsoft.com/office/drawing/2016/5/13/chartex" xmlns:cx8="http://schemas.microsoft.com/office/drawing/2016/5/14/chartex" xmlns:mc="http://schemas.openxmlformats.org/markup-compatibility/2006" xmlns:aink="http://schemas.microsoft.com/office/drawing/2016/ink" xmlns:am3d="http://schemas.microsoft.com/office/drawing/2017/model3d" xmlns:o="urn:schemas-microsoft-com:office:office" xmlns:r="http://schemas.openxmlformats.org/officeDocument/2006/relationships" xmlns:m="http://schemas.openxmlformats.org/officeDocument/2006/math" xmlns:v="urn:schemas-microsoft-com:vml" xmlns:wp14="http://schemas.microsoft.com/office/word/2010/wordprocessingDrawing" xmlns:wp="http://schemas.openxmlformats.org/drawingml/2006/wordprocessingDrawing" xmlns:w10="urn:schemas-microsoft-com:office:word" xmlns:w="http://schemas.openxmlformats.org/wordprocessingml/2006/main" xmlns:w14="http://schemas.microsoft.com/office/word/2010/wordml" xmlns:w15="http://schemas.microsoft.com/office/word/2012/wordml" xmlns:w16cex="http://schemas.microsoft.com/office/word/2018/wordml/cex" xmlns:w16cid="http://schemas.microsoft.com/office/word/2016/wordml/cid" xmlns:w16="http://schemas.microsoft.com/office/word/2018/wordml" xmlns:w16sdtdh="http://schemas.microsoft.com/office/word/2020/wordml/sdtdatahash" xmlns:w16se="http://schemas.microsoft.com/office/word/2015/wordml/symex" xmlns:wpg="http://schemas.microsoft.com/office/word/2010/wordprocessingGroup" xmlns:wpi="http://schemas.microsoft.com/office/word/2010/wordprocessingInk" xmlns:wne="http://schemas.microsoft.com/office/word/2006/wordml" xmlns:wps="http://schemas.microsoft.com/office/word/2010/wordprocessingShape" mc:Ignorable="w14 w15 w16se w16cid w16 w16cex w16sdtdh wp14">
+<w:endnotes xmlns:wpc="http://schemas.microsoft.com/office/word/2010/wordprocessingCanvas" xmlns:cx="http://schemas.microsoft.com/office/drawing/2014/chartex" xmlns:cx1="http://schemas.microsoft.com/office/drawing/2015/9/8/chartex" xmlns:cx2="http://schemas.microsoft.com/office/drawing/2015/10/21/chartex" xmlns:cx3="http://schemas.microsoft.com/office/drawing/2016/5/9/chartex" xmlns:cx4="http://schemas.microsoft.com/office/drawing/2016/5/10/chartex" xmlns:cx5="http://schemas.microsoft.com/office/drawing/2016/5/11/chartex" xmlns:cx6="http://schemas.microsoft.com/office/drawing/2016/5/12/chartex" xmlns:cx7="http://schemas.microsoft.com/office/drawing/2016/5/13/chartex" xmlns:cx8="http://schemas.microsoft.com/office/drawing/2016/5/14/chartex" xmlns:mc="http://schemas.openxmlformats.org/markup-compatibility/2006" xmlns:aink="http://schemas.microsoft.com/office/drawing/2016/ink" xmlns:am3d="http://schemas.microsoft.com/office/drawing/2017/model3d" xmlns:o="urn:schemas-microsoft-com:office:office" xmlns:r="http://schemas.openxmlformats.org/officeDocument/2006/relationships" xmlns:m="http://schemas.openxmlformats.org/officeDocument/2006/math" xmlns:v="urn:schemas-microsoft-com:vml" xmlns:wp14="http://schemas.microsoft.com/office/word/2010/wordprocessingDrawing" xmlns:wp="http://schemas.openxmlformats.org/drawingml/2006/wordprocessingDrawing" xmlns:w10="urn:schemas-microsoft-com:office:word" xmlns:w="http://schemas.openxmlformats.org/wordprocessingml/2006/main" xmlns:w14="http://schemas.microsoft.com/office/word/2010/wordml" xmlns:w15="http://schemas.microsoft.com/office/word/2012/wordml" xmlns:w16cex="http://schemas.microsoft.com/office/word/2018/wordml/cex" xmlns:w16cid="http://schemas.microsoft.com/office/word/2016/wordml/cid" xmlns:w16="http://schemas.microsoft.com/office/word/2018/wordml" xmlns:w16se="http://schemas.microsoft.com/office/word/2015/wordml/symex" xmlns:wpg="http://schemas.microsoft.com/office/word/2010/wordprocessingGroup" xmlns:wpi="http://schemas.microsoft.com/office/word/2010/wordprocessingInk" xmlns:wne="http://schemas.microsoft.com/office/word/2006/wordml" xmlns:wps="http://schemas.microsoft.com/office/word/2010/wordprocessingShape" mc:Ignorable="w14 w15 w16se w16cid w16 w16cex wp14">
   <w:endnote w:type="separator" w:id="-1">
     <w:p>
       <w:r>
@@ -110,10 +113,10 @@
 </file>
 
 <file path=word/footer1.xml><?xml version="1.0" encoding="utf-8"?>
-<w:ftr xmlns:wpc="http://schemas.microsoft.com/office/word/2010/wordprocessingCanvas" xmlns:cx="http://schemas.microsoft.com/office/drawing/2014/chartex" xmlns:cx1="http://schemas.microsoft.com/office/drawing/2015/9/8/chartex" xmlns:cx2="http://schemas.microsoft.com/office/drawing/2015/10/21/chartex" xmlns:cx3="http://schemas.microsoft.com/office/drawing/2016/5/9/chartex" xmlns:cx4="http://schemas.microsoft.com/office/drawing/2016/5/10/chartex" xmlns:cx5="http://schemas.microsoft.com/office/drawing/2016/5/11/chartex" xmlns:cx6="http://schemas.microsoft.com/office/drawing/2016/5/12/chartex" xmlns:cx7="http://schemas.microsoft.com/office/drawing/2016/5/13/chartex" xmlns:cx8="http://schemas.microsoft.com/office/drawing/2016/5/14/chartex" xmlns:mc="http://schemas.openxmlformats.org/markup-compatibility/2006" xmlns:aink="http://schemas.microsoft.com/office/drawing/2016/ink" xmlns:am3d="http://schemas.microsoft.com/office/drawing/2017/model3d" xmlns:o="urn:schemas-microsoft-com:office:office" xmlns:r="http://schemas.openxmlformats.org/officeDocument/2006/relationships" xmlns:m="http://schemas.openxmlformats.org/officeDocument/2006/math" xmlns:v="urn:schemas-microsoft-com:vml" xmlns:wp14="http://schemas.microsoft.com/office/word/2010/wordprocessingDrawing" xmlns:wp="http://schemas.openxmlformats.org/drawingml/2006/wordprocessingDrawing" xmlns:w10="urn:schemas-microsoft-com:office:word" xmlns:w="http://schemas.openxmlformats.org/wordprocessingml/2006/main" xmlns:w14="http://schemas.microsoft.com/office/word/2010/wordml" xmlns:w15="http://schemas.microsoft.com/office/word/2012/wordml" xmlns:w16cex="http://schemas.microsoft.com/office/word/2018/wordml/cex" xmlns:w16cid="http://schemas.microsoft.com/office/word/2016/wordml/cid" xmlns:w16="http://schemas.microsoft.com/office/word/2018/wordml" xmlns:w16sdtdh="http://schemas.microsoft.com/office/word/2020/wordml/sdtdatahash" xmlns:w16se="http://schemas.microsoft.com/office/word/2015/wordml/symex" xmlns:wpg="http://schemas.microsoft.com/office/word/2010/wordprocessingGroup" xmlns:wpi="http://schemas.microsoft.com/office/word/2010/wordprocessingInk" xmlns:wne="http://schemas.microsoft.com/office/word/2006/wordml" xmlns:wps="http://schemas.microsoft.com/office/word/2010/wordprocessingShape" mc:Ignorable="w14 w15 w16se w16cid w16 w16cex w16sdtdh wp14">
+<w:ftr xmlns:wpc="http://schemas.microsoft.com/office/word/2010/wordprocessingCanvas" xmlns:cx="http://schemas.microsoft.com/office/drawing/2014/chartex" xmlns:cx1="http://schemas.microsoft.com/office/drawing/2015/9/8/chartex" xmlns:cx2="http://schemas.microsoft.com/office/drawing/2015/10/21/chartex" xmlns:cx3="http://schemas.microsoft.com/office/drawing/2016/5/9/chartex" xmlns:cx4="http://schemas.microsoft.com/office/drawing/2016/5/10/chartex" xmlns:cx5="http://schemas.microsoft.com/office/drawing/2016/5/11/chartex" xmlns:cx6="http://schemas.microsoft.com/office/drawing/2016/5/12/chartex" xmlns:cx7="http://schemas.microsoft.com/office/drawing/2016/5/13/chartex" xmlns:cx8="http://schemas.microsoft.com/office/drawing/2016/5/14/chartex" xmlns:mc="http://schemas.openxmlformats.org/markup-compatibility/2006" xmlns:aink="http://schemas.microsoft.com/office/drawing/2016/ink" xmlns:am3d="http://schemas.microsoft.com/office/drawing/2017/model3d" xmlns:o="urn:schemas-microsoft-com:office:office" xmlns:r="http://schemas.openxmlformats.org/officeDocument/2006/relationships" xmlns:m="http://schemas.openxmlformats.org/officeDocument/2006/math" xmlns:v="urn:schemas-microsoft-com:vml" xmlns:wp14="http://schemas.microsoft.com/office/word/2010/wordprocessingDrawing" xmlns:wp="http://schemas.openxmlformats.org/drawingml/2006/wordprocessingDrawing" xmlns:w10="urn:schemas-microsoft-com:office:word" xmlns:w="http://schemas.openxmlformats.org/wordprocessingml/2006/main" xmlns:w14="http://schemas.microsoft.com/office/word/2010/wordml" xmlns:w15="http://schemas.microsoft.com/office/word/2012/wordml" xmlns:w16cex="http://schemas.microsoft.com/office/word/2018/wordml/cex" xmlns:w16cid="http://schemas.microsoft.com/office/word/2016/wordml/cid" xmlns:w16="http://schemas.microsoft.com/office/word/2018/wordml" xmlns:w16se="http://schemas.microsoft.com/office/word/2015/wordml/symex" xmlns:wpg="http://schemas.microsoft.com/office/word/2010/wordprocessingGroup" xmlns:wpi="http://schemas.microsoft.com/office/word/2010/wordprocessingInk" xmlns:wne="http://schemas.microsoft.com/office/word/2006/wordml" xmlns:wps="http://schemas.microsoft.com/office/word/2010/wordprocessingShape" mc:Ignorable="w14 w15 w16se w16cid w16 w16cex wp14">
   <w:p>
     <w:pPr>
-      <w:pStyle w:val="Bunntekst"/>
+      <w:pStyle w:val="Footer"/>
     </w:pPr>
     <w:r>
       <w:rPr>
@@ -233,7 +236,7 @@
 </file>
 
 <file path=word/footnotes.xml><?xml version="1.0" encoding="utf-8"?>
-<w:footnotes xmlns:wpc="http://schemas.microsoft.com/office/word/2010/wordprocessingCanvas" xmlns:cx="http://schemas.microsoft.com/office/drawing/2014/chartex" xmlns:cx1="http://schemas.microsoft.com/office/drawing/2015/9/8/chartex" xmlns:cx2="http://schemas.microsoft.com/office/drawing/2015/10/21/chartex" xmlns:cx3="http://schemas.microsoft.com/office/drawing/2016/5/9/chartex" xmlns:cx4="http://schemas.microsoft.com/office/drawing/2016/5/10/chartex" xmlns:cx5="http://schemas.microsoft.com/office/drawing/2016/5/11/chartex" xmlns:cx6="http://schemas.microsoft.com/office/drawing/2016/5/12/chartex" xmlns:cx7="http://schemas.microsoft.com/office/drawing/2016/5/13/chartex" xmlns:cx8="http://schemas.microsoft.com/office/drawing/2016/5/14/chartex" xmlns:mc="http://schemas.openxmlformats.org/markup-compatibility/2006" xmlns:aink="http://schemas.microsoft.com/office/drawing/2016/ink" xmlns:am3d="http://schemas.microsoft.com/office/drawing/2017/model3d" xmlns:o="urn:schemas-microsoft-com:office:office" xmlns:r="http://schemas.openxmlformats.org/officeDocument/2006/relationships" xmlns:m="http://schemas.openxmlformats.org/officeDocument/2006/math" xmlns:v="urn:schemas-microsoft-com:vml" xmlns:wp14="http://schemas.microsoft.com/office/word/2010/wordprocessingDrawing" xmlns:wp="http://schemas.openxmlformats.org/drawingml/2006/wordprocessingDrawing" xmlns:w10="urn:schemas-microsoft-com:office:word" xmlns:w="http://schemas.openxmlformats.org/wordprocessingml/2006/main" xmlns:w14="http://schemas.microsoft.com/office/word/2010/wordml" xmlns:w15="http://schemas.microsoft.com/office/word/2012/wordml" xmlns:w16cex="http://schemas.microsoft.com/office/word/2018/wordml/cex" xmlns:w16cid="http://schemas.microsoft.com/office/word/2016/wordml/cid" xmlns:w16="http://schemas.microsoft.com/office/word/2018/wordml" xmlns:w16sdtdh="http://schemas.microsoft.com/office/word/2020/wordml/sdtdatahash" xmlns:w16se="http://schemas.microsoft.com/office/word/2015/wordml/symex" xmlns:wpg="http://schemas.microsoft.com/office/word/2010/wordprocessingGroup" xmlns:wpi="http://schemas.microsoft.com/office/word/2010/wordprocessingInk" xmlns:wne="http://schemas.microsoft.com/office/word/2006/wordml" xmlns:wps="http://schemas.microsoft.com/office/word/2010/wordprocessingShape" mc:Ignorable="w14 w15 w16se w16cid w16 w16cex w16sdtdh wp14">
+<w:footnotes xmlns:wpc="http://schemas.microsoft.com/office/word/2010/wordprocessingCanvas" xmlns:cx="http://schemas.microsoft.com/office/drawing/2014/chartex" xmlns:cx1="http://schemas.microsoft.com/office/drawing/2015/9/8/chartex" xmlns:cx2="http://schemas.microsoft.com/office/drawing/2015/10/21/chartex" xmlns:cx3="http://schemas.microsoft.com/office/drawing/2016/5/9/chartex" xmlns:cx4="http://schemas.microsoft.com/office/drawing/2016/5/10/chartex" xmlns:cx5="http://schemas.microsoft.com/office/drawing/2016/5/11/chartex" xmlns:cx6="http://schemas.microsoft.com/office/drawing/2016/5/12/chartex" xmlns:cx7="http://schemas.microsoft.com/office/drawing/2016/5/13/chartex" xmlns:cx8="http://schemas.microsoft.com/office/drawing/2016/5/14/chartex" xmlns:mc="http://schemas.openxmlformats.org/markup-compatibility/2006" xmlns:aink="http://schemas.microsoft.com/office/drawing/2016/ink" xmlns:am3d="http://schemas.microsoft.com/office/drawing/2017/model3d" xmlns:o="urn:schemas-microsoft-com:office:office" xmlns:r="http://schemas.openxmlformats.org/officeDocument/2006/relationships" xmlns:m="http://schemas.openxmlformats.org/officeDocument/2006/math" xmlns:v="urn:schemas-microsoft-com:vml" xmlns:wp14="http://schemas.microsoft.com/office/word/2010/wordprocessingDrawing" xmlns:wp="http://schemas.openxmlformats.org/drawingml/2006/wordprocessingDrawing" xmlns:w10="urn:schemas-microsoft-com:office:word" xmlns:w="http://schemas.openxmlformats.org/wordprocessingml/2006/main" xmlns:w14="http://schemas.microsoft.com/office/word/2010/wordml" xmlns:w15="http://schemas.microsoft.com/office/word/2012/wordml" xmlns:w16cex="http://schemas.microsoft.com/office/word/2018/wordml/cex" xmlns:w16cid="http://schemas.microsoft.com/office/word/2016/wordml/cid" xmlns:w16="http://schemas.microsoft.com/office/word/2018/wordml" xmlns:w16se="http://schemas.microsoft.com/office/word/2015/wordml/symex" xmlns:wpg="http://schemas.microsoft.com/office/word/2010/wordprocessingGroup" xmlns:wpi="http://schemas.microsoft.com/office/word/2010/wordprocessingInk" xmlns:wne="http://schemas.microsoft.com/office/word/2006/wordml" xmlns:wps="http://schemas.microsoft.com/office/word/2010/wordprocessingShape" mc:Ignorable="w14 w15 w16se w16cid w16 w16cex wp14">
   <w:footnote w:type="separator" w:id="-1">
     <w:p>
       <w:r>
@@ -252,7 +255,7 @@
 </file>
 
 <file path=word/numbering.xml><?xml version="1.0" encoding="utf-8"?>
-<w:numbering xmlns:wpc="http://schemas.microsoft.com/office/word/2010/wordprocessingCanvas" xmlns:cx="http://schemas.microsoft.com/office/drawing/2014/chartex" xmlns:cx1="http://schemas.microsoft.com/office/drawing/2015/9/8/chartex" xmlns:cx2="http://schemas.microsoft.com/office/drawing/2015/10/21/chartex" xmlns:cx3="http://schemas.microsoft.com/office/drawing/2016/5/9/chartex" xmlns:cx4="http://schemas.microsoft.com/office/drawing/2016/5/10/chartex" xmlns:cx5="http://schemas.microsoft.com/office/drawing/2016/5/11/chartex" xmlns:cx6="http://schemas.microsoft.com/office/drawing/2016/5/12/chartex" xmlns:cx7="http://schemas.microsoft.com/office/drawing/2016/5/13/chartex" xmlns:cx8="http://schemas.microsoft.com/office/drawing/2016/5/14/chartex" xmlns:mc="http://schemas.openxmlformats.org/markup-compatibility/2006" xmlns:aink="http://schemas.microsoft.com/office/drawing/2016/ink" xmlns:am3d="http://schemas.microsoft.com/office/drawing/2017/model3d" xmlns:o="urn:schemas-microsoft-com:office:office" xmlns:r="http://schemas.openxmlformats.org/officeDocument/2006/relationships" xmlns:m="http://schemas.openxmlformats.org/officeDocument/2006/math" xmlns:v="urn:schemas-microsoft-com:vml" xmlns:wp14="http://schemas.microsoft.com/office/word/2010/wordprocessingDrawing" xmlns:wp="http://schemas.openxmlformats.org/drawingml/2006/wordprocessingDrawing" xmlns:w10="urn:schemas-microsoft-com:office:word" xmlns:w="http://schemas.openxmlformats.org/wordprocessingml/2006/main" xmlns:w14="http://schemas.microsoft.com/office/word/2010/wordml" xmlns:w15="http://schemas.microsoft.com/office/word/2012/wordml" xmlns:w16cex="http://schemas.microsoft.com/office/word/2018/wordml/cex" xmlns:w16cid="http://schemas.microsoft.com/office/word/2016/wordml/cid" xmlns:w16="http://schemas.microsoft.com/office/word/2018/wordml" xmlns:w16sdtdh="http://schemas.microsoft.com/office/word/2020/wordml/sdtdatahash" xmlns:w16se="http://schemas.microsoft.com/office/word/2015/wordml/symex" xmlns:wpg="http://schemas.microsoft.com/office/word/2010/wordprocessingGroup" xmlns:wpi="http://schemas.microsoft.com/office/word/2010/wordprocessingInk" xmlns:wne="http://schemas.microsoft.com/office/word/2006/wordml" xmlns:wps="http://schemas.microsoft.com/office/word/2010/wordprocessingShape" mc:Ignorable="w14 w15 w16se w16cid w16 w16cex w16sdtdh wp14">
+<w:numbering xmlns:wpc="http://schemas.microsoft.com/office/word/2010/wordprocessingCanvas" xmlns:cx="http://schemas.microsoft.com/office/drawing/2014/chartex" xmlns:cx1="http://schemas.microsoft.com/office/drawing/2015/9/8/chartex" xmlns:cx2="http://schemas.microsoft.com/office/drawing/2015/10/21/chartex" xmlns:cx3="http://schemas.microsoft.com/office/drawing/2016/5/9/chartex" xmlns:cx4="http://schemas.microsoft.com/office/drawing/2016/5/10/chartex" xmlns:cx5="http://schemas.microsoft.com/office/drawing/2016/5/11/chartex" xmlns:cx6="http://schemas.microsoft.com/office/drawing/2016/5/12/chartex" xmlns:cx7="http://schemas.microsoft.com/office/drawing/2016/5/13/chartex" xmlns:cx8="http://schemas.microsoft.com/office/drawing/2016/5/14/chartex" xmlns:mc="http://schemas.openxmlformats.org/markup-compatibility/2006" xmlns:aink="http://schemas.microsoft.com/office/drawing/2016/ink" xmlns:am3d="http://schemas.microsoft.com/office/drawing/2017/model3d" xmlns:o="urn:schemas-microsoft-com:office:office" xmlns:r="http://schemas.openxmlformats.org/officeDocument/2006/relationships" xmlns:m="http://schemas.openxmlformats.org/officeDocument/2006/math" xmlns:v="urn:schemas-microsoft-com:vml" xmlns:wp14="http://schemas.microsoft.com/office/word/2010/wordprocessingDrawing" xmlns:wp="http://schemas.openxmlformats.org/drawingml/2006/wordprocessingDrawing" xmlns:w10="urn:schemas-microsoft-com:office:word" xmlns:w="http://schemas.openxmlformats.org/wordprocessingml/2006/main" xmlns:w14="http://schemas.microsoft.com/office/word/2010/wordml" xmlns:w15="http://schemas.microsoft.com/office/word/2012/wordml" xmlns:w16cex="http://schemas.microsoft.com/office/word/2018/wordml/cex" xmlns:w16cid="http://schemas.microsoft.com/office/word/2016/wordml/cid" xmlns:w16="http://schemas.microsoft.com/office/word/2018/wordml" xmlns:w16se="http://schemas.microsoft.com/office/word/2015/wordml/symex" xmlns:wpg="http://schemas.microsoft.com/office/word/2010/wordprocessingGroup" xmlns:wpi="http://schemas.microsoft.com/office/word/2010/wordprocessingInk" xmlns:wne="http://schemas.microsoft.com/office/word/2006/wordml" xmlns:wps="http://schemas.microsoft.com/office/word/2010/wordprocessingShape" mc:Ignorable="w14 w15 w16se w16cid w16 w16cex wp14">
   <w:abstractNum w:abstractNumId="0" w15:restartNumberingAfterBreak="0">
     <w:nsid w:val="0BD641B0"/>
     <w:multiLevelType w:val="hybridMultilevel"/>
@@ -980,7 +983,7 @@
     <w:lvl w:ilvl="0">
       <w:start w:val="1"/>
       <w:numFmt w:val="decimal"/>
-      <w:pStyle w:val="Overskrift1"/>
+      <w:pStyle w:val="Heading1"/>
       <w:lvlText w:val="%1"/>
       <w:lvlJc w:val="left"/>
       <w:pPr>
@@ -996,7 +999,7 @@
     <w:lvl w:ilvl="1">
       <w:start w:val="1"/>
       <w:numFmt w:val="decimal"/>
-      <w:pStyle w:val="Overskrift2"/>
+      <w:pStyle w:val="Heading2"/>
       <w:lvlText w:val="%1.%2"/>
       <w:lvlJc w:val="left"/>
       <w:pPr>
@@ -1012,7 +1015,7 @@
     <w:lvl w:ilvl="2">
       <w:start w:val="1"/>
       <w:numFmt w:val="decimal"/>
-      <w:pStyle w:val="Overskrift3"/>
+      <w:pStyle w:val="Heading3"/>
       <w:lvlText w:val="%1.%2.%3"/>
       <w:lvlJc w:val="left"/>
       <w:pPr>
@@ -1028,7 +1031,7 @@
     <w:lvl w:ilvl="3">
       <w:start w:val="1"/>
       <w:numFmt w:val="decimal"/>
-      <w:pStyle w:val="Overskrift4"/>
+      <w:pStyle w:val="Heading4"/>
       <w:lvlText w:val="%1.%2.%3.%4"/>
       <w:lvlJc w:val="left"/>
       <w:pPr>
@@ -1044,7 +1047,7 @@
     <w:lvl w:ilvl="4">
       <w:start w:val="1"/>
       <w:numFmt w:val="decimal"/>
-      <w:pStyle w:val="Overskrift5"/>
+      <w:pStyle w:val="Heading5"/>
       <w:lvlText w:val="%1.%2.%3.%4.%5"/>
       <w:lvlJc w:val="left"/>
       <w:pPr>
@@ -1060,7 +1063,7 @@
     <w:lvl w:ilvl="5">
       <w:start w:val="1"/>
       <w:numFmt w:val="decimal"/>
-      <w:pStyle w:val="Overskrift6"/>
+      <w:pStyle w:val="Heading6"/>
       <w:lvlText w:val="%1.%2.%3.%4.%5.%6"/>
       <w:lvlJc w:val="left"/>
       <w:pPr>
@@ -1076,7 +1079,7 @@
     <w:lvl w:ilvl="6">
       <w:start w:val="1"/>
       <w:numFmt w:val="decimal"/>
-      <w:pStyle w:val="Overskrift7"/>
+      <w:pStyle w:val="Heading7"/>
       <w:lvlText w:val="%1.%2.%3.%4.%5.%6.%7"/>
       <w:lvlJc w:val="left"/>
       <w:pPr>
@@ -1092,7 +1095,7 @@
     <w:lvl w:ilvl="7">
       <w:start w:val="1"/>
       <w:numFmt w:val="decimal"/>
-      <w:pStyle w:val="Overskrift8"/>
+      <w:pStyle w:val="Heading8"/>
       <w:lvlText w:val="%1.%2.%3.%4.%5.%6.%7.%8"/>
       <w:lvlJc w:val="left"/>
       <w:pPr>
@@ -1108,7 +1111,7 @@
     <w:lvl w:ilvl="8">
       <w:start w:val="1"/>
       <w:numFmt w:val="decimal"/>
-      <w:pStyle w:val="Overskrift9"/>
+      <w:pStyle w:val="Heading9"/>
       <w:lvlText w:val="%1.%2.%3.%4.%5.%6.%7.%8.%9"/>
       <w:lvlJc w:val="left"/>
       <w:pPr>
@@ -1595,7 +1598,7 @@
 </file>
 
 <file path=word/styles.xml><?xml version="1.0" encoding="utf-8"?>
-<w:styles xmlns:mc="http://schemas.openxmlformats.org/markup-compatibility/2006" xmlns:r="http://schemas.openxmlformats.org/officeDocument/2006/relationships" xmlns:w="http://schemas.openxmlformats.org/wordprocessingml/2006/main" xmlns:w14="http://schemas.microsoft.com/office/word/2010/wordml" xmlns:w15="http://schemas.microsoft.com/office/word/2012/wordml" xmlns:w16cex="http://schemas.microsoft.com/office/word/2018/wordml/cex" xmlns:w16cid="http://schemas.microsoft.com/office/word/2016/wordml/cid" xmlns:w16="http://schemas.microsoft.com/office/word/2018/wordml" xmlns:w16sdtdh="http://schemas.microsoft.com/office/word/2020/wordml/sdtdatahash" xmlns:w16se="http://schemas.microsoft.com/office/word/2015/wordml/symex" mc:Ignorable="w14 w15 w16se w16cid w16 w16cex w16sdtdh">
+<w:styles xmlns:mc="http://schemas.openxmlformats.org/markup-compatibility/2006" xmlns:r="http://schemas.openxmlformats.org/officeDocument/2006/relationships" xmlns:w="http://schemas.openxmlformats.org/wordprocessingml/2006/main" xmlns:w14="http://schemas.microsoft.com/office/word/2010/wordml" xmlns:w15="http://schemas.microsoft.com/office/word/2012/wordml" xmlns:w16cex="http://schemas.microsoft.com/office/word/2018/wordml/cex" xmlns:w16cid="http://schemas.microsoft.com/office/word/2016/wordml/cid" xmlns:w16="http://schemas.microsoft.com/office/word/2018/wordml" xmlns:w16se="http://schemas.microsoft.com/office/word/2015/wordml/symex" mc:Ignorable="w14 w15 w16se w16cid w16 w16cex">
   <w:docDefaults>
     <w:rPrDefault>
       <w:rPr>
@@ -1985,12 +1988,12 @@
       <w:lang w:eastAsia="en-US"/>
     </w:rPr>
   </w:style>
-  <w:style w:type="paragraph" w:styleId="Overskrift1">
+  <w:style w:type="paragraph" w:styleId="Heading1">
     <w:name w:val="heading 1"/>
-    <w:aliases w:val="Heading 1,X.,headmain"/>
+    <w:aliases w:val="X.,headmain"/>
     <w:basedOn w:val="Normal"/>
-    <w:next w:val="Vanliginnrykk"/>
-    <w:link w:val="Overskrift1Tegn"/>
+    <w:next w:val="NormalIndent"/>
+    <w:link w:val="Heading1Char"/>
     <w:qFormat/>
     <w:rsid w:val="002772DB"/>
     <w:pPr>
@@ -2011,12 +2014,11 @@
       <w:sz w:val="28"/>
     </w:rPr>
   </w:style>
-  <w:style w:type="paragraph" w:styleId="Overskrift2">
+  <w:style w:type="paragraph" w:styleId="Heading2">
     <w:name w:val="heading 2"/>
-    <w:aliases w:val="Heading 2"/>
     <w:basedOn w:val="Normal"/>
-    <w:next w:val="Vanliginnrykk"/>
-    <w:link w:val="Overskrift2Tegn"/>
+    <w:next w:val="NormalIndent"/>
+    <w:link w:val="Heading2Char"/>
     <w:qFormat/>
     <w:rsid w:val="002772DB"/>
     <w:pPr>
@@ -2039,12 +2041,12 @@
       <w:sz w:val="24"/>
     </w:rPr>
   </w:style>
-  <w:style w:type="paragraph" w:styleId="Overskrift3">
+  <w:style w:type="paragraph" w:styleId="Heading3">
     <w:name w:val="heading 3"/>
     <w:aliases w:val="Heading 3DBM,Heading 3DBM1,Section,X.X.X,DNV-H3"/>
     <w:basedOn w:val="Normal"/>
-    <w:next w:val="Vanliginnrykk"/>
-    <w:link w:val="Overskrift3Tegn"/>
+    <w:next w:val="NormalIndent"/>
+    <w:link w:val="Heading3Char"/>
     <w:qFormat/>
     <w:rsid w:val="002772DB"/>
     <w:pPr>
@@ -2064,12 +2066,12 @@
       <w:b/>
     </w:rPr>
   </w:style>
-  <w:style w:type="paragraph" w:styleId="Overskrift4">
+  <w:style w:type="paragraph" w:styleId="Heading4">
     <w:name w:val="heading 4"/>
     <w:aliases w:val="Heading 4DBM"/>
     <w:basedOn w:val="Normal"/>
-    <w:next w:val="Vanliginnrykk"/>
-    <w:link w:val="Overskrift4Tegn"/>
+    <w:next w:val="NormalIndent"/>
+    <w:link w:val="Heading4Char"/>
     <w:qFormat/>
     <w:pPr>
       <w:keepNext/>
@@ -2089,11 +2091,11 @@
       <w:b/>
     </w:rPr>
   </w:style>
-  <w:style w:type="paragraph" w:styleId="Overskrift5">
+  <w:style w:type="paragraph" w:styleId="Heading5">
     <w:name w:val="heading 5"/>
     <w:basedOn w:val="Normal"/>
-    <w:next w:val="Vanliginnrykk"/>
-    <w:link w:val="Overskrift5Tegn"/>
+    <w:next w:val="NormalIndent"/>
+    <w:link w:val="Heading5Char"/>
     <w:qFormat/>
     <w:pPr>
       <w:keepNext/>
@@ -2113,11 +2115,11 @@
       <w:i/>
     </w:rPr>
   </w:style>
-  <w:style w:type="paragraph" w:styleId="Overskrift6">
+  <w:style w:type="paragraph" w:styleId="Heading6">
     <w:name w:val="heading 6"/>
     <w:basedOn w:val="Normal"/>
-    <w:next w:val="Vanliginnrykk"/>
-    <w:link w:val="Overskrift6Tegn"/>
+    <w:next w:val="NormalIndent"/>
+    <w:link w:val="Heading6Char"/>
     <w:qFormat/>
     <w:pPr>
       <w:numPr>
@@ -2132,11 +2134,11 @@
       <w:u w:val="single"/>
     </w:rPr>
   </w:style>
-  <w:style w:type="paragraph" w:styleId="Overskrift7">
+  <w:style w:type="paragraph" w:styleId="Heading7">
     <w:name w:val="heading 7"/>
     <w:basedOn w:val="Normal"/>
-    <w:next w:val="Vanliginnrykk"/>
-    <w:link w:val="Overskrift7Tegn"/>
+    <w:next w:val="NormalIndent"/>
+    <w:link w:val="Heading7Char"/>
     <w:qFormat/>
     <w:pPr>
       <w:numPr>
@@ -2151,11 +2153,11 @@
       <w:sz w:val="20"/>
     </w:rPr>
   </w:style>
-  <w:style w:type="paragraph" w:styleId="Overskrift8">
+  <w:style w:type="paragraph" w:styleId="Heading8">
     <w:name w:val="heading 8"/>
     <w:basedOn w:val="Normal"/>
-    <w:next w:val="Vanliginnrykk"/>
-    <w:link w:val="Overskrift8Tegn"/>
+    <w:next w:val="NormalIndent"/>
+    <w:link w:val="Heading8Char"/>
     <w:qFormat/>
     <w:pPr>
       <w:numPr>
@@ -2170,11 +2172,11 @@
       <w:sz w:val="20"/>
     </w:rPr>
   </w:style>
-  <w:style w:type="paragraph" w:styleId="Overskrift9">
+  <w:style w:type="paragraph" w:styleId="Heading9">
     <w:name w:val="heading 9"/>
     <w:basedOn w:val="Normal"/>
-    <w:next w:val="Vanliginnrykk"/>
-    <w:link w:val="Overskrift9Tegn"/>
+    <w:next w:val="NormalIndent"/>
+    <w:link w:val="Heading9Char"/>
     <w:qFormat/>
     <w:pPr>
       <w:numPr>
@@ -2189,13 +2191,13 @@
       <w:sz w:val="20"/>
     </w:rPr>
   </w:style>
-  <w:style w:type="character" w:default="1" w:styleId="Standardskriftforavsnitt">
+  <w:style w:type="character" w:default="1" w:styleId="DefaultParagraphFont">
     <w:name w:val="Default Paragraph Font"/>
     <w:uiPriority w:val="1"/>
     <w:semiHidden/>
     <w:unhideWhenUsed/>
   </w:style>
-  <w:style w:type="table" w:default="1" w:styleId="Vanligtabell">
+  <w:style w:type="table" w:default="1" w:styleId="TableNormal">
     <w:name w:val="Normal Table"/>
     <w:uiPriority w:val="99"/>
     <w:semiHidden/>
@@ -2210,17 +2212,17 @@
       </w:tblCellMar>
     </w:tblPr>
   </w:style>
-  <w:style w:type="numbering" w:default="1" w:styleId="Ingenliste">
+  <w:style w:type="numbering" w:default="1" w:styleId="NoList">
     <w:name w:val="No List"/>
     <w:uiPriority w:val="99"/>
     <w:semiHidden/>
     <w:unhideWhenUsed/>
   </w:style>
-  <w:style w:type="paragraph" w:styleId="Vanliginnrykk">
+  <w:style w:type="paragraph" w:styleId="NormalIndent">
     <w:name w:val="Normal Indent"/>
     <w:aliases w:val="Indent normal,Normal Indent 2,Indent normal Char Char Char,Normal Indent Char1,Indent normal Char,Normal Indent Char2 Char,Normal Indent Char Char1 Char,Normal Indent Char1 Char Char Char,Indent normal Char Char Char Char"/>
     <w:basedOn w:val="Normal"/>
-    <w:link w:val="VanliginnrykkTegn"/>
+    <w:link w:val="NormalIndentChar"/>
     <w:qFormat/>
     <w:pPr>
       <w:tabs>
@@ -2233,11 +2235,11 @@
       <w:snapToGrid w:val="0"/>
     </w:rPr>
   </w:style>
-  <w:style w:type="character" w:customStyle="1" w:styleId="VanliginnrykkTegn">
-    <w:name w:val="Vanlig innrykk Tegn"/>
-    <w:aliases w:val="Indent normal Tegn,Normal Indent 2 Tegn,Indent normal Char Char Char Tegn,Normal Indent Char1 Tegn,Indent normal Char Tegn,Normal Indent Char2 Char Tegn,Normal Indent Char Char1 Char Tegn,Normal Indent Char1 Char Char Char Tegn"/>
-    <w:basedOn w:val="Standardskriftforavsnitt"/>
-    <w:link w:val="Vanliginnrykk"/>
+  <w:style w:type="character" w:customStyle="1" w:styleId="NormalIndentChar">
+    <w:name w:val="Normal Indent Char"/>
+    <w:aliases w:val="Indent normal Char1,Normal Indent 2 Char,Indent normal Char Char Char Char1,Normal Indent Char1 Char,Indent normal Char Char,Normal Indent Char2 Char Char,Normal Indent Char Char1 Char Char,Normal Indent Char1 Char Char Char Char"/>
+    <w:basedOn w:val="DefaultParagraphFont"/>
+    <w:link w:val="NormalIndent"/>
     <w:rsid w:val="002B6C1B"/>
     <w:rPr>
       <w:rFonts w:ascii="Arial" w:hAnsi="Arial"/>
@@ -2246,11 +2248,11 @@
       <w:lang w:eastAsia="en-US"/>
     </w:rPr>
   </w:style>
-  <w:style w:type="character" w:customStyle="1" w:styleId="Overskrift1Tegn">
-    <w:name w:val="Overskrift 1 Tegn"/>
-    <w:aliases w:val="Heading 1 Tegn,X. Tegn,headmain Tegn"/>
-    <w:basedOn w:val="Standardskriftforavsnitt"/>
-    <w:link w:val="Overskrift1"/>
+  <w:style w:type="character" w:customStyle="1" w:styleId="Heading1Char">
+    <w:name w:val="Heading 1 Char"/>
+    <w:aliases w:val="X. Char,headmain Char"/>
+    <w:basedOn w:val="DefaultParagraphFont"/>
+    <w:link w:val="Heading1"/>
     <w:locked/>
     <w:rsid w:val="00A85550"/>
     <w:rPr>
@@ -2261,11 +2263,10 @@
       <w:lang w:eastAsia="en-US"/>
     </w:rPr>
   </w:style>
-  <w:style w:type="character" w:customStyle="1" w:styleId="Overskrift2Tegn">
-    <w:name w:val="Overskrift 2 Tegn"/>
-    <w:aliases w:val="Heading 2 Tegn"/>
-    <w:basedOn w:val="Standardskriftforavsnitt"/>
-    <w:link w:val="Overskrift2"/>
+  <w:style w:type="character" w:customStyle="1" w:styleId="Heading2Char">
+    <w:name w:val="Heading 2 Char"/>
+    <w:basedOn w:val="DefaultParagraphFont"/>
+    <w:link w:val="Heading2"/>
     <w:locked/>
     <w:rsid w:val="0084550E"/>
     <w:rPr>
@@ -2276,11 +2277,11 @@
       <w:lang w:eastAsia="en-US"/>
     </w:rPr>
   </w:style>
-  <w:style w:type="character" w:customStyle="1" w:styleId="Overskrift3Tegn">
-    <w:name w:val="Overskrift 3 Tegn"/>
-    <w:aliases w:val="Heading 3DBM Tegn,Heading 3DBM1 Tegn,Section Tegn,X.X.X Tegn,DNV-H3 Tegn"/>
-    <w:basedOn w:val="Standardskriftforavsnitt"/>
-    <w:link w:val="Overskrift3"/>
+  <w:style w:type="character" w:customStyle="1" w:styleId="Heading3Char">
+    <w:name w:val="Heading 3 Char"/>
+    <w:aliases w:val="Heading 3DBM Char,Heading 3DBM1 Char,Section Char,X.X.X Char,DNV-H3 Char"/>
+    <w:basedOn w:val="DefaultParagraphFont"/>
+    <w:link w:val="Heading3"/>
     <w:locked/>
     <w:rsid w:val="0084550E"/>
     <w:rPr>
@@ -2290,11 +2291,11 @@
       <w:lang w:eastAsia="en-US"/>
     </w:rPr>
   </w:style>
-  <w:style w:type="character" w:customStyle="1" w:styleId="Overskrift4Tegn">
-    <w:name w:val="Overskrift 4 Tegn"/>
-    <w:aliases w:val="Heading 4DBM Tegn"/>
-    <w:basedOn w:val="Standardskriftforavsnitt"/>
-    <w:link w:val="Overskrift4"/>
+  <w:style w:type="character" w:customStyle="1" w:styleId="Heading4Char">
+    <w:name w:val="Heading 4 Char"/>
+    <w:aliases w:val="Heading 4DBM Char"/>
+    <w:basedOn w:val="DefaultParagraphFont"/>
+    <w:link w:val="Heading4"/>
     <w:locked/>
     <w:rsid w:val="0084550E"/>
     <w:rPr>
@@ -2304,10 +2305,10 @@
       <w:lang w:eastAsia="en-US"/>
     </w:rPr>
   </w:style>
-  <w:style w:type="character" w:customStyle="1" w:styleId="Overskrift5Tegn">
-    <w:name w:val="Overskrift 5 Tegn"/>
-    <w:basedOn w:val="Standardskriftforavsnitt"/>
-    <w:link w:val="Overskrift5"/>
+  <w:style w:type="character" w:customStyle="1" w:styleId="Heading5Char">
+    <w:name w:val="Heading 5 Char"/>
+    <w:basedOn w:val="DefaultParagraphFont"/>
+    <w:link w:val="Heading5"/>
     <w:locked/>
     <w:rsid w:val="0084550E"/>
     <w:rPr>
@@ -2317,10 +2318,10 @@
       <w:lang w:eastAsia="en-US"/>
     </w:rPr>
   </w:style>
-  <w:style w:type="character" w:customStyle="1" w:styleId="Overskrift6Tegn">
-    <w:name w:val="Overskrift 6 Tegn"/>
-    <w:basedOn w:val="Standardskriftforavsnitt"/>
-    <w:link w:val="Overskrift6"/>
+  <w:style w:type="character" w:customStyle="1" w:styleId="Heading6Char">
+    <w:name w:val="Heading 6 Char"/>
+    <w:basedOn w:val="DefaultParagraphFont"/>
+    <w:link w:val="Heading6"/>
     <w:locked/>
     <w:rsid w:val="0084550E"/>
     <w:rPr>
@@ -2328,10 +2329,10 @@
       <w:lang w:eastAsia="en-US"/>
     </w:rPr>
   </w:style>
-  <w:style w:type="character" w:customStyle="1" w:styleId="Overskrift7Tegn">
-    <w:name w:val="Overskrift 7 Tegn"/>
-    <w:basedOn w:val="Standardskriftforavsnitt"/>
-    <w:link w:val="Overskrift7"/>
+  <w:style w:type="character" w:customStyle="1" w:styleId="Heading7Char">
+    <w:name w:val="Heading 7 Char"/>
+    <w:basedOn w:val="DefaultParagraphFont"/>
+    <w:link w:val="Heading7"/>
     <w:locked/>
     <w:rsid w:val="0084550E"/>
     <w:rPr>
@@ -2339,10 +2340,10 @@
       <w:lang w:eastAsia="en-US"/>
     </w:rPr>
   </w:style>
-  <w:style w:type="character" w:customStyle="1" w:styleId="Overskrift8Tegn">
-    <w:name w:val="Overskrift 8 Tegn"/>
-    <w:basedOn w:val="Standardskriftforavsnitt"/>
-    <w:link w:val="Overskrift8"/>
+  <w:style w:type="character" w:customStyle="1" w:styleId="Heading8Char">
+    <w:name w:val="Heading 8 Char"/>
+    <w:basedOn w:val="DefaultParagraphFont"/>
+    <w:link w:val="Heading8"/>
     <w:locked/>
     <w:rsid w:val="0084550E"/>
     <w:rPr>
@@ -2350,10 +2351,10 @@
       <w:lang w:eastAsia="en-US"/>
     </w:rPr>
   </w:style>
-  <w:style w:type="character" w:customStyle="1" w:styleId="Overskrift9Tegn">
-    <w:name w:val="Overskrift 9 Tegn"/>
-    <w:basedOn w:val="Standardskriftforavsnitt"/>
-    <w:link w:val="Overskrift9"/>
+  <w:style w:type="character" w:customStyle="1" w:styleId="Heading9Char">
+    <w:name w:val="Heading 9 Char"/>
+    <w:basedOn w:val="DefaultParagraphFont"/>
+    <w:link w:val="Heading9"/>
     <w:locked/>
     <w:rsid w:val="0084550E"/>
     <w:rPr>
@@ -2361,7 +2362,7 @@
       <w:lang w:eastAsia="en-US"/>
     </w:rPr>
   </w:style>
-  <w:style w:type="paragraph" w:styleId="INNH3">
+  <w:style w:type="paragraph" w:styleId="TOC3">
     <w:name w:val="toc 3"/>
     <w:basedOn w:val="Normal"/>
     <w:next w:val="Normal"/>
@@ -2380,7 +2381,7 @@
       <w:sz w:val="20"/>
     </w:rPr>
   </w:style>
-  <w:style w:type="paragraph" w:styleId="INNH2">
+  <w:style w:type="paragraph" w:styleId="TOC2">
     <w:name w:val="toc 2"/>
     <w:basedOn w:val="Normal"/>
     <w:next w:val="Normal"/>
@@ -2398,7 +2399,7 @@
       <w:rFonts w:ascii="Helvetica" w:hAnsi="Helvetica"/>
     </w:rPr>
   </w:style>
-  <w:style w:type="paragraph" w:styleId="INNH1">
+  <w:style w:type="paragraph" w:styleId="TOC1">
     <w:name w:val="toc 1"/>
     <w:basedOn w:val="Normal"/>
     <w:next w:val="Normal"/>
@@ -2419,10 +2420,10 @@
       <w:sz w:val="24"/>
     </w:rPr>
   </w:style>
-  <w:style w:type="paragraph" w:styleId="Topptekst">
+  <w:style w:type="paragraph" w:styleId="Header">
     <w:name w:val="header"/>
     <w:basedOn w:val="Normal"/>
-    <w:link w:val="TopptekstTegn"/>
+    <w:link w:val="HeaderChar"/>
     <w:uiPriority w:val="99"/>
     <w:pPr>
       <w:tabs>
@@ -2431,10 +2432,10 @@
       </w:tabs>
     </w:pPr>
   </w:style>
-  <w:style w:type="character" w:customStyle="1" w:styleId="TopptekstTegn">
-    <w:name w:val="Topptekst Tegn"/>
-    <w:basedOn w:val="Standardskriftforavsnitt"/>
-    <w:link w:val="Topptekst"/>
+  <w:style w:type="character" w:customStyle="1" w:styleId="HeaderChar">
+    <w:name w:val="Header Char"/>
+    <w:basedOn w:val="DefaultParagraphFont"/>
+    <w:link w:val="Header"/>
     <w:uiPriority w:val="99"/>
     <w:locked/>
     <w:rsid w:val="0084550E"/>
@@ -2444,10 +2445,10 @@
       <w:lang w:eastAsia="en-US"/>
     </w:rPr>
   </w:style>
-  <w:style w:type="paragraph" w:styleId="Bunntekst">
+  <w:style w:type="paragraph" w:styleId="Footer">
     <w:name w:val="footer"/>
     <w:basedOn w:val="Normal"/>
-    <w:link w:val="BunntekstTegn"/>
+    <w:link w:val="FooterChar"/>
     <w:uiPriority w:val="99"/>
     <w:pPr>
       <w:tabs>
@@ -2456,10 +2457,10 @@
       </w:tabs>
     </w:pPr>
   </w:style>
-  <w:style w:type="character" w:customStyle="1" w:styleId="BunntekstTegn">
-    <w:name w:val="Bunntekst Tegn"/>
-    <w:basedOn w:val="Standardskriftforavsnitt"/>
-    <w:link w:val="Bunntekst"/>
+  <w:style w:type="character" w:customStyle="1" w:styleId="FooterChar">
+    <w:name w:val="Footer Char"/>
+    <w:basedOn w:val="DefaultParagraphFont"/>
+    <w:link w:val="Footer"/>
     <w:uiPriority w:val="99"/>
     <w:locked/>
     <w:rsid w:val="0084550E"/>
@@ -2512,10 +2513,10 @@
       <w:sz w:val="28"/>
     </w:rPr>
   </w:style>
-  <w:style w:type="paragraph" w:styleId="Tittel">
+  <w:style w:type="paragraph" w:styleId="Title">
     <w:name w:val="Title"/>
     <w:basedOn w:val="Normal"/>
-    <w:link w:val="TittelTegn"/>
+    <w:link w:val="TitleChar"/>
     <w:uiPriority w:val="10"/>
     <w:qFormat/>
     <w:pPr>
@@ -2527,10 +2528,10 @@
       <w:sz w:val="28"/>
     </w:rPr>
   </w:style>
-  <w:style w:type="character" w:customStyle="1" w:styleId="TittelTegn">
-    <w:name w:val="Tittel Tegn"/>
-    <w:basedOn w:val="Standardskriftforavsnitt"/>
-    <w:link w:val="Tittel"/>
+  <w:style w:type="character" w:customStyle="1" w:styleId="TitleChar">
+    <w:name w:val="Title Char"/>
+    <w:basedOn w:val="DefaultParagraphFont"/>
+    <w:link w:val="Title"/>
     <w:uiPriority w:val="10"/>
     <w:locked/>
     <w:rsid w:val="0084550E"/>
@@ -2593,7 +2594,7 @@
       <w:lang w:val="nb-NO"/>
     </w:rPr>
   </w:style>
-  <w:style w:type="paragraph" w:styleId="INNH4">
+  <w:style w:type="paragraph" w:styleId="TOC4">
     <w:name w:val="toc 4"/>
     <w:basedOn w:val="Normal"/>
     <w:next w:val="Normal"/>
@@ -2606,7 +2607,7 @@
       <w:ind w:left="660"/>
     </w:pPr>
   </w:style>
-  <w:style w:type="paragraph" w:styleId="INNH5">
+  <w:style w:type="paragraph" w:styleId="TOC5">
     <w:name w:val="toc 5"/>
     <w:basedOn w:val="Normal"/>
     <w:next w:val="Normal"/>
@@ -2619,7 +2620,7 @@
       <w:ind w:left="880"/>
     </w:pPr>
   </w:style>
-  <w:style w:type="paragraph" w:styleId="INNH6">
+  <w:style w:type="paragraph" w:styleId="TOC6">
     <w:name w:val="toc 6"/>
     <w:basedOn w:val="Normal"/>
     <w:next w:val="Normal"/>
@@ -2632,7 +2633,7 @@
       <w:ind w:left="1100"/>
     </w:pPr>
   </w:style>
-  <w:style w:type="paragraph" w:styleId="INNH7">
+  <w:style w:type="paragraph" w:styleId="TOC7">
     <w:name w:val="toc 7"/>
     <w:basedOn w:val="Normal"/>
     <w:next w:val="Normal"/>
@@ -2645,7 +2646,7 @@
       <w:ind w:left="1320"/>
     </w:pPr>
   </w:style>
-  <w:style w:type="paragraph" w:styleId="INNH8">
+  <w:style w:type="paragraph" w:styleId="TOC8">
     <w:name w:val="toc 8"/>
     <w:basedOn w:val="Normal"/>
     <w:next w:val="Normal"/>
@@ -2658,7 +2659,7 @@
       <w:ind w:left="1540"/>
     </w:pPr>
   </w:style>
-  <w:style w:type="paragraph" w:styleId="INNH9">
+  <w:style w:type="paragraph" w:styleId="TOC9">
     <w:name w:val="toc 9"/>
     <w:basedOn w:val="Normal"/>
     <w:next w:val="Normal"/>
@@ -2681,17 +2682,17 @@
       <w:sz w:val="32"/>
     </w:rPr>
   </w:style>
-  <w:style w:type="character" w:styleId="Sidetall">
+  <w:style w:type="character" w:styleId="PageNumber">
     <w:name w:val="page number"/>
-    <w:basedOn w:val="Standardskriftforavsnitt"/>
+    <w:basedOn w:val="DefaultParagraphFont"/>
     <w:uiPriority w:val="99"/>
   </w:style>
-  <w:style w:type="paragraph" w:styleId="Bildetekst">
+  <w:style w:type="paragraph" w:styleId="Caption">
     <w:name w:val="caption"/>
     <w:aliases w:val="Char1 Char"/>
     <w:basedOn w:val="Normal"/>
     <w:next w:val="Normal"/>
-    <w:link w:val="BildetekstTegn"/>
+    <w:link w:val="CaptionChar"/>
     <w:qFormat/>
     <w:pPr>
       <w:keepLines/>
@@ -2703,10 +2704,10 @@
       <w:i/>
     </w:rPr>
   </w:style>
-  <w:style w:type="character" w:customStyle="1" w:styleId="BildetekstTegn">
-    <w:name w:val="Bildetekst Tegn"/>
-    <w:aliases w:val="Char1 Char Tegn"/>
-    <w:link w:val="Bildetekst"/>
+  <w:style w:type="character" w:customStyle="1" w:styleId="CaptionChar">
+    <w:name w:val="Caption Char"/>
+    <w:aliases w:val="Char1 Char Char"/>
+    <w:link w:val="Caption"/>
     <w:locked/>
     <w:rsid w:val="00A85550"/>
     <w:rPr>
@@ -2716,10 +2717,10 @@
       <w:lang w:eastAsia="en-US"/>
     </w:rPr>
   </w:style>
-  <w:style w:type="paragraph" w:styleId="Dokumentkart">
+  <w:style w:type="paragraph" w:styleId="DocumentMap">
     <w:name w:val="Document Map"/>
     <w:basedOn w:val="Normal"/>
-    <w:link w:val="DokumentkartTegn"/>
+    <w:link w:val="DocumentMapChar"/>
     <w:uiPriority w:val="99"/>
     <w:semiHidden/>
     <w:pPr>
@@ -2729,10 +2730,10 @@
       <w:rFonts w:ascii="Tahoma" w:hAnsi="Tahoma"/>
     </w:rPr>
   </w:style>
-  <w:style w:type="character" w:customStyle="1" w:styleId="DokumentkartTegn">
-    <w:name w:val="Dokumentkart Tegn"/>
-    <w:basedOn w:val="Standardskriftforavsnitt"/>
-    <w:link w:val="Dokumentkart"/>
+  <w:style w:type="character" w:customStyle="1" w:styleId="DocumentMapChar">
+    <w:name w:val="Document Map Char"/>
+    <w:basedOn w:val="DefaultParagraphFont"/>
+    <w:link w:val="DocumentMap"/>
     <w:uiPriority w:val="99"/>
     <w:semiHidden/>
     <w:locked/>
@@ -2744,17 +2745,17 @@
       <w:lang w:eastAsia="en-US"/>
     </w:rPr>
   </w:style>
-  <w:style w:type="paragraph" w:styleId="Notatoverskrift">
+  <w:style w:type="paragraph" w:styleId="NoteHeading">
     <w:name w:val="Note Heading"/>
     <w:basedOn w:val="Normal"/>
     <w:next w:val="Normal"/>
-    <w:link w:val="NotatoverskriftTegn"/>
+    <w:link w:val="NoteHeadingChar"/>
     <w:uiPriority w:val="99"/>
   </w:style>
-  <w:style w:type="character" w:customStyle="1" w:styleId="NotatoverskriftTegn">
-    <w:name w:val="Notatoverskrift Tegn"/>
-    <w:basedOn w:val="Standardskriftforavsnitt"/>
-    <w:link w:val="Notatoverskrift"/>
+  <w:style w:type="character" w:customStyle="1" w:styleId="NoteHeadingChar">
+    <w:name w:val="Note Heading Char"/>
+    <w:basedOn w:val="DefaultParagraphFont"/>
+    <w:link w:val="NoteHeading"/>
     <w:uiPriority w:val="99"/>
     <w:locked/>
     <w:rsid w:val="0084550E"/>
@@ -2784,7 +2785,7 @@
   </w:style>
   <w:style w:type="paragraph" w:customStyle="1" w:styleId="Tabletext">
     <w:name w:val="Table text"/>
-    <w:basedOn w:val="Vanliginnrykk"/>
+    <w:basedOn w:val="NormalIndent"/>
     <w:rsid w:val="00020EC8"/>
     <w:pPr>
       <w:tabs>
@@ -2829,10 +2830,10 @@
       <w:lang w:val="en-US"/>
     </w:rPr>
   </w:style>
-  <w:style w:type="paragraph" w:styleId="Brdtekst">
+  <w:style w:type="paragraph" w:styleId="BodyText">
     <w:name w:val="Body Text"/>
     <w:basedOn w:val="Normal"/>
-    <w:link w:val="BrdtekstTegn"/>
+    <w:link w:val="BodyTextChar"/>
     <w:uiPriority w:val="99"/>
     <w:rPr>
       <w:rFonts w:ascii="Times New Roman" w:hAnsi="Times New Roman"/>
@@ -2843,10 +2844,10 @@
       <w:lang w:val="nb-NO"/>
     </w:rPr>
   </w:style>
-  <w:style w:type="character" w:customStyle="1" w:styleId="BrdtekstTegn">
-    <w:name w:val="Brødtekst Tegn"/>
-    <w:basedOn w:val="Standardskriftforavsnitt"/>
-    <w:link w:val="Brdtekst"/>
+  <w:style w:type="character" w:customStyle="1" w:styleId="BodyTextChar">
+    <w:name w:val="Body Text Char"/>
+    <w:basedOn w:val="DefaultParagraphFont"/>
+    <w:link w:val="BodyText"/>
     <w:uiPriority w:val="99"/>
     <w:locked/>
     <w:rsid w:val="0084550E"/>
@@ -2858,7 +2859,7 @@
       <w:lang w:val="nb-NO" w:eastAsia="en-US"/>
     </w:rPr>
   </w:style>
-  <w:style w:type="character" w:styleId="Hyperkobling">
+  <w:style w:type="character" w:styleId="Hyperlink">
     <w:name w:val="Hyperlink"/>
     <w:uiPriority w:val="99"/>
     <w:rPr>
@@ -2868,7 +2869,7 @@
   </w:style>
   <w:style w:type="table" w:customStyle="1" w:styleId="Vetcoreporttables">
     <w:name w:val="Vetco report tables"/>
-    <w:basedOn w:val="Tabelliste2"/>
+    <w:basedOn w:val="TableList2"/>
     <w:rsid w:val="00020EC8"/>
     <w:rPr>
       <w:sz w:val="18"/>
@@ -2964,9 +2965,9 @@
       </w:tcPr>
     </w:tblStylePr>
   </w:style>
-  <w:style w:type="table" w:styleId="Tabelliste2">
+  <w:style w:type="table" w:styleId="TableList2">
     <w:name w:val="Table List 2"/>
-    <w:basedOn w:val="Vanligtabell"/>
+    <w:basedOn w:val="TableNormal"/>
     <w:uiPriority w:val="99"/>
     <w:rsid w:val="00A05FBE"/>
     <w:tblPr>
@@ -3048,7 +3049,7 @@
       <w:bCs w:val="0"/>
     </w:rPr>
   </w:style>
-  <w:style w:type="character" w:styleId="Sterk">
+  <w:style w:type="character" w:styleId="Strong">
     <w:name w:val="Strong"/>
     <w:uiPriority w:val="22"/>
     <w:qFormat/>
@@ -3068,7 +3069,7 @@
   </w:style>
   <w:style w:type="paragraph" w:customStyle="1" w:styleId="Figurecaption">
     <w:name w:val="Figure caption"/>
-    <w:basedOn w:val="Bildetekst"/>
+    <w:basedOn w:val="Caption"/>
     <w:rsid w:val="00020EC8"/>
     <w:pPr>
       <w:spacing w:before="120" w:after="240"/>
@@ -3080,8 +3081,8 @@
   </w:style>
   <w:style w:type="paragraph" w:customStyle="1" w:styleId="Equation">
     <w:name w:val="Equation"/>
-    <w:basedOn w:val="Vanliginnrykk"/>
-    <w:next w:val="Vanliginnrykk"/>
+    <w:basedOn w:val="NormalIndent"/>
+    <w:next w:val="NormalIndent"/>
     <w:rsid w:val="00020EC8"/>
     <w:pPr>
       <w:tabs>
@@ -3097,7 +3098,7 @@
   </w:style>
   <w:style w:type="paragraph" w:customStyle="1" w:styleId="Reference">
     <w:name w:val="Reference"/>
-    <w:basedOn w:val="Vanliginnrykk"/>
+    <w:basedOn w:val="NormalIndent"/>
     <w:rsid w:val="003C2979"/>
     <w:pPr>
       <w:numPr>
@@ -3113,7 +3114,7 @@
   </w:style>
   <w:style w:type="paragraph" w:customStyle="1" w:styleId="Tablecaption">
     <w:name w:val="Table caption"/>
-    <w:basedOn w:val="Bildetekst"/>
+    <w:basedOn w:val="Caption"/>
     <w:rsid w:val="00020EC8"/>
     <w:pPr>
       <w:keepNext/>
@@ -3125,10 +3126,10 @@
       <w:sz w:val="18"/>
     </w:rPr>
   </w:style>
-  <w:style w:type="paragraph" w:styleId="Bobletekst">
+  <w:style w:type="paragraph" w:styleId="BalloonText">
     <w:name w:val="Balloon Text"/>
     <w:basedOn w:val="Normal"/>
-    <w:link w:val="BobletekstTegn"/>
+    <w:link w:val="BalloonTextChar"/>
     <w:uiPriority w:val="99"/>
     <w:rsid w:val="00BB438C"/>
     <w:rPr>
@@ -3137,10 +3138,10 @@
       <w:szCs w:val="16"/>
     </w:rPr>
   </w:style>
-  <w:style w:type="character" w:customStyle="1" w:styleId="BobletekstTegn">
-    <w:name w:val="Bobletekst Tegn"/>
-    <w:basedOn w:val="Standardskriftforavsnitt"/>
-    <w:link w:val="Bobletekst"/>
+  <w:style w:type="character" w:customStyle="1" w:styleId="BalloonTextChar">
+    <w:name w:val="Balloon Text Char"/>
+    <w:basedOn w:val="DefaultParagraphFont"/>
+    <w:link w:val="BalloonText"/>
     <w:uiPriority w:val="99"/>
     <w:rsid w:val="00BB438C"/>
     <w:rPr>
@@ -3150,9 +3151,9 @@
       <w:lang w:eastAsia="en-US"/>
     </w:rPr>
   </w:style>
-  <w:style w:type="character" w:styleId="Plassholdertekst">
+  <w:style w:type="character" w:styleId="PlaceholderText">
     <w:name w:val="Placeholder Text"/>
-    <w:basedOn w:val="Standardskriftforavsnitt"/>
+    <w:basedOn w:val="DefaultParagraphFont"/>
     <w:uiPriority w:val="99"/>
     <w:semiHidden/>
     <w:rsid w:val="00BB438C"/>
@@ -3171,9 +3172,9 @@
       <w:lang w:val="en-GB" w:eastAsia="en-US" w:bidi="ar-SA"/>
     </w:rPr>
   </w:style>
-  <w:style w:type="paragraph" w:styleId="Listeavsnitt">
+  <w:style w:type="paragraph" w:styleId="ListParagraph">
     <w:name w:val="List Paragraph"/>
-    <w:basedOn w:val="Vanliginnrykk"/>
+    <w:basedOn w:val="NormalIndent"/>
     <w:uiPriority w:val="34"/>
     <w:qFormat/>
     <w:rsid w:val="002F400B"/>
@@ -3182,9 +3183,9 @@
       <w:contextualSpacing/>
     </w:pPr>
   </w:style>
-  <w:style w:type="table" w:styleId="Tabellrutenett">
+  <w:style w:type="table" w:styleId="TableGrid">
     <w:name w:val="Table Grid"/>
-    <w:basedOn w:val="Vanligtabell"/>
+    <w:basedOn w:val="TableNormal"/>
     <w:rsid w:val="0084550E"/>
     <w:tblPr>
       <w:tblBorders>
@@ -3199,7 +3200,7 @@
   </w:style>
   <w:style w:type="paragraph" w:customStyle="1" w:styleId="StyleCaptionBoldNotItalicLeft">
     <w:name w:val="Style Caption + Bold Not Italic Left"/>
-    <w:basedOn w:val="Bildetekst"/>
+    <w:basedOn w:val="Caption"/>
     <w:link w:val="StyleCaptionBoldNotItalicLeftChar"/>
     <w:rsid w:val="0084550E"/>
     <w:pPr>
@@ -3254,9 +3255,9 @@
       <w:lang w:val="en-US"/>
     </w:rPr>
   </w:style>
-  <w:style w:type="paragraph" w:styleId="Ingenmellomrom">
+  <w:style w:type="paragraph" w:styleId="NoSpacing">
     <w:name w:val="No Spacing"/>
-    <w:link w:val="IngenmellomromTegn"/>
+    <w:link w:val="NoSpacingChar"/>
     <w:uiPriority w:val="1"/>
     <w:qFormat/>
     <w:rsid w:val="000227B9"/>
@@ -3267,10 +3268,10 @@
       <w:lang w:val="en-US" w:eastAsia="en-US"/>
     </w:rPr>
   </w:style>
-  <w:style w:type="character" w:customStyle="1" w:styleId="IngenmellomromTegn">
-    <w:name w:val="Ingen mellomrom Tegn"/>
-    <w:basedOn w:val="Standardskriftforavsnitt"/>
-    <w:link w:val="Ingenmellomrom"/>
+  <w:style w:type="character" w:customStyle="1" w:styleId="NoSpacingChar">
+    <w:name w:val="No Spacing Char"/>
+    <w:basedOn w:val="DefaultParagraphFont"/>
+    <w:link w:val="NoSpacing"/>
     <w:uiPriority w:val="1"/>
     <w:rsid w:val="000227B9"/>
     <w:rPr>
@@ -3282,8 +3283,8 @@
   </w:style>
   <w:style w:type="paragraph" w:customStyle="1" w:styleId="Appendix">
     <w:name w:val="Appendix"/>
-    <w:basedOn w:val="Overskrift1"/>
-    <w:next w:val="Vanliginnrykk"/>
+    <w:basedOn w:val="Heading1"/>
+    <w:next w:val="NormalIndent"/>
     <w:autoRedefine/>
     <w:qFormat/>
     <w:rsid w:val="00CE70C2"/>
@@ -3302,8 +3303,8 @@
   </w:style>
   <w:style w:type="paragraph" w:customStyle="1" w:styleId="AppendixX1">
     <w:name w:val="Appendix X.1"/>
-    <w:basedOn w:val="Overskrift2"/>
-    <w:next w:val="Vanliginnrykk"/>
+    <w:basedOn w:val="Heading2"/>
+    <w:next w:val="NormalIndent"/>
     <w:qFormat/>
     <w:rsid w:val="00CE70C2"/>
     <w:pPr>
@@ -3317,8 +3318,8 @@
   </w:style>
   <w:style w:type="paragraph" w:customStyle="1" w:styleId="AppendixX2">
     <w:name w:val="Appendix X.2"/>
-    <w:basedOn w:val="Overskrift3"/>
-    <w:next w:val="Vanliginnrykk"/>
+    <w:basedOn w:val="Heading3"/>
+    <w:next w:val="NormalIndent"/>
     <w:qFormat/>
     <w:rsid w:val="00CE70C2"/>
     <w:pPr>
@@ -3335,8 +3336,8 @@
   </w:style>
   <w:style w:type="paragraph" w:customStyle="1" w:styleId="AppendixX3">
     <w:name w:val="Appendix X.3"/>
-    <w:basedOn w:val="Overskrift4"/>
-    <w:next w:val="Vanliginnrykk"/>
+    <w:basedOn w:val="Heading4"/>
+    <w:next w:val="NormalIndent"/>
     <w:qFormat/>
     <w:rsid w:val="00215A21"/>
     <w:pPr>
@@ -3369,9 +3370,9 @@
       <w:lang w:val="cs-CZ" w:eastAsia="zh-CN" w:bidi="hi-IN"/>
     </w:rPr>
   </w:style>
-  <w:style w:type="character" w:styleId="Fulgthyperkobling">
+  <w:style w:type="character" w:styleId="FollowedHyperlink">
     <w:name w:val="FollowedHyperlink"/>
-    <w:basedOn w:val="Standardskriftforavsnitt"/>
+    <w:basedOn w:val="DefaultParagraphFont"/>
     <w:semiHidden/>
     <w:unhideWhenUsed/>
     <w:rsid w:val="005E65E1"/>
@@ -3380,9 +3381,9 @@
       <w:u w:val="single"/>
     </w:rPr>
   </w:style>
-  <w:style w:type="paragraph" w:styleId="Overskriftforinnholdsfortegnelse">
+  <w:style w:type="paragraph" w:styleId="TOCHeading">
     <w:name w:val="TOC Heading"/>
-    <w:basedOn w:val="Overskrift1"/>
+    <w:basedOn w:val="Heading1"/>
     <w:next w:val="Normal"/>
     <w:uiPriority w:val="39"/>
     <w:unhideWhenUsed/>
@@ -3409,9 +3410,9 @@
       <w:lang w:val="en-US"/>
     </w:rPr>
   </w:style>
-  <w:style w:type="table" w:styleId="Lysskyggelegging">
+  <w:style w:type="table" w:styleId="LightShading">
     <w:name w:val="Light Shading"/>
-    <w:basedOn w:val="Vanligtabell"/>
+    <w:basedOn w:val="TableNormal"/>
     <w:uiPriority w:val="60"/>
     <w:rsid w:val="00A10C4B"/>
     <w:rPr>
@@ -3507,9 +3508,9 @@
       </w:tcPr>
     </w:tblStylePr>
   </w:style>
-  <w:style w:type="table" w:styleId="Rutenettabell1lys">
+  <w:style w:type="table" w:styleId="GridTable1Light">
     <w:name w:val="Grid Table 1 Light"/>
-    <w:basedOn w:val="Vanligtabell"/>
+    <w:basedOn w:val="TableNormal"/>
     <w:uiPriority w:val="46"/>
     <w:rsid w:val="001241EF"/>
     <w:tblPr>

</xml_diff>

<commit_message>
refactor tests to pytest
</commit_message>
<xml_diff>
--- a/src/paradoc/resources/template.docx
+++ b/src/paradoc/resources/template.docx
@@ -31,37 +31,15 @@
           <w:lang w:val="en-US"/>
         </w:rPr>
       </w:pPr>
-      <w:fldSimple w:instr=" TOC \o &quot;1-3&quot; \h \z \u ">
-        <w:r>
-          <w:rPr>
-            <w:b/>
-            <w:bCs/>
-            <w:noProof/>
-            <w:lang w:val="en-US"/>
-          </w:rPr>
-          <w:t>No table of contents entries found.</w:t>
-        </w:r>
-      </w:fldSimple>
-    </w:p>
-    <w:p>
-      <w:pPr>
-        <w:rPr>
-          <w:b/>
-          <w:bCs/>
-          <w:noProof/>
-          <w:lang w:val="en-US"/>
-        </w:rPr>
-      </w:pPr>
-    </w:p>
-    <w:p>
-      <w:pPr>
-        <w:rPr>
-          <w:b/>
-          <w:bCs/>
-          <w:noProof/>
-          <w:lang w:val="en-US"/>
-        </w:rPr>
-      </w:pPr>
+      <w:r>
+        <w:fldChar w:fldCharType="begin"/>
+      </w:r>
+      <w:r>
+        <w:instrText xml:space="preserve"> TOC \o "1-3" \h \z \u </w:instrText>
+      </w:r>
+      <w:r>
+        <w:fldChar w:fldCharType="separate"/>
+      </w:r>
       <w:r>
         <w:rPr>
           <w:b/>
@@ -69,8 +47,37 @@
           <w:noProof/>
           <w:lang w:val="en-US"/>
         </w:rPr>
-        <w:br w:type="page"/>
+        <w:t>No table of contents entries found.</w:t>
       </w:r>
+      <w:r>
+        <w:rPr>
+          <w:b/>
+          <w:bCs/>
+          <w:noProof/>
+          <w:lang w:val="en-US"/>
+        </w:rPr>
+        <w:fldChar w:fldCharType="end"/>
+      </w:r>
+    </w:p>
+    <w:p>
+      <w:pPr>
+        <w:rPr>
+          <w:b/>
+          <w:bCs/>
+          <w:noProof/>
+          <w:lang w:val="en-US"/>
+        </w:rPr>
+      </w:pPr>
+    </w:p>
+    <w:p>
+      <w:pPr>
+        <w:rPr>
+          <w:b/>
+          <w:bCs/>
+          <w:noProof/>
+          <w:lang w:val="en-US"/>
+        </w:rPr>
+      </w:pPr>
     </w:p>
     <w:p>
       <w:pPr>

</xml_diff>